<commit_message>
dernier push avant rendu
</commit_message>
<xml_diff>
--- a/Rapport Projet Sokoban.docx
+++ b/Rapport Projet Sokoban.docx
@@ -122,7 +122,13 @@
         <w:t xml:space="preserve"> ne peut pas être terminer</w:t>
       </w:r>
       <w:r>
-        <w:t xml:space="preserve"> ou qu’il n’y arrive pas, il peut quitter à tout moment le jeu.</w:t>
+        <w:t xml:space="preserve"> ou qu’il n’y arrive pas, il </w:t>
+      </w:r>
+      <w:r>
+        <w:t>peut</w:t>
+      </w:r>
+      <w:r>
+        <w:t xml:space="preserve"> quitter à tout moment le jeu.</w:t>
       </w:r>
     </w:p>
     <w:p>
@@ -135,13 +141,35 @@
           <w:u w:val="single"/>
         </w:rPr>
       </w:pPr>
-      <w:r>
+    </w:p>
+    <w:p>
+      <w:pPr>
+        <w:spacing w:before="240" w:after="240"/>
         <w:rPr>
           <w:b/>
           <w:sz w:val="32"/>
           <w:szCs w:val="32"/>
           <w:u w:val="single"/>
         </w:rPr>
+      </w:pPr>
+    </w:p>
+    <w:p>
+      <w:pPr>
+        <w:spacing w:before="240" w:after="240"/>
+        <w:rPr>
+          <w:b/>
+          <w:sz w:val="32"/>
+          <w:szCs w:val="32"/>
+          <w:u w:val="single"/>
+        </w:rPr>
+      </w:pPr>
+      <w:r>
+        <w:rPr>
+          <w:b/>
+          <w:sz w:val="32"/>
+          <w:szCs w:val="32"/>
+          <w:u w:val="single"/>
+        </w:rPr>
         <w:t>Analyse :</w:t>
       </w:r>
     </w:p>
@@ -199,8 +227,13 @@
       <w:r>
         <w:t xml:space="preserve"> dans des </w:t>
       </w:r>
-      <w:r>
-        <w:t xml:space="preserve">ArrayList. </w:t>
+      <w:proofErr w:type="spellStart"/>
+      <w:r>
+        <w:t>ArrayList</w:t>
+      </w:r>
+      <w:proofErr w:type="spellEnd"/>
+      <w:r>
+        <w:t xml:space="preserve">. </w:t>
       </w:r>
     </w:p>
     <w:p>
@@ -338,10 +371,10 @@
           <w:noProof/>
         </w:rPr>
         <w:drawing>
-          <wp:inline distT="0" distB="0" distL="0" distR="0" wp14:anchorId="631E50DE" wp14:editId="376356AD">
-            <wp:extent cx="5676900" cy="6743869"/>
-            <wp:effectExtent l="0" t="0" r="0" b="0"/>
-            <wp:docPr id="29" name="Image 29"/>
+          <wp:inline distT="0" distB="0" distL="0" distR="0" wp14:anchorId="4FE2391C" wp14:editId="3C4FAF69">
+            <wp:extent cx="5733415" cy="5539105"/>
+            <wp:effectExtent l="0" t="0" r="635" b="4445"/>
+            <wp:docPr id="31" name="Image 31"/>
             <wp:cNvGraphicFramePr>
               <a:graphicFrameLocks xmlns:a="http://schemas.openxmlformats.org/drawingml/2006/main" noChangeAspect="1"/>
             </wp:cNvGraphicFramePr>
@@ -361,7 +394,7 @@
                   <pic:spPr>
                     <a:xfrm>
                       <a:off x="0" y="0"/>
-                      <a:ext cx="5719682" cy="6794692"/>
+                      <a:ext cx="5733415" cy="5539105"/>
                     </a:xfrm>
                     <a:prstGeom prst="rect">
                       <a:avLst/>
@@ -400,6 +433,39 @@
           <w:u w:val="single"/>
         </w:rPr>
       </w:pPr>
+    </w:p>
+    <w:p>
+      <w:pPr>
+        <w:spacing w:before="240" w:after="240"/>
+        <w:rPr>
+          <w:b/>
+          <w:sz w:val="24"/>
+          <w:szCs w:val="24"/>
+          <w:u w:val="single"/>
+        </w:rPr>
+      </w:pPr>
+    </w:p>
+    <w:p>
+      <w:pPr>
+        <w:spacing w:before="240" w:after="240"/>
+        <w:rPr>
+          <w:b/>
+          <w:sz w:val="24"/>
+          <w:szCs w:val="24"/>
+          <w:u w:val="single"/>
+        </w:rPr>
+      </w:pPr>
+    </w:p>
+    <w:p>
+      <w:pPr>
+        <w:spacing w:before="240" w:after="240"/>
+        <w:rPr>
+          <w:b/>
+          <w:sz w:val="24"/>
+          <w:szCs w:val="24"/>
+          <w:u w:val="single"/>
+        </w:rPr>
+      </w:pPr>
       <w:r>
         <w:rPr>
           <w:b/>
@@ -521,52 +587,48 @@
     <w:p>
       <w:pPr>
         <w:spacing w:before="240" w:after="240"/>
-      </w:pPr>
-    </w:p>
-    <w:p>
-      <w:pPr>
-        <w:spacing w:before="240" w:after="240"/>
-      </w:pPr>
-    </w:p>
-    <w:p>
-      <w:pPr>
-        <w:spacing w:before="240" w:after="240"/>
-      </w:pPr>
-    </w:p>
-    <w:p>
-      <w:pPr>
-        <w:spacing w:before="240" w:after="240"/>
-      </w:pPr>
-      <w:r>
         <w:rPr>
           <w:b/>
           <w:sz w:val="32"/>
           <w:szCs w:val="32"/>
           <w:u w:val="single"/>
         </w:rPr>
-        <w:t>Réalisation</w:t>
-      </w:r>
-      <w:r>
-        <w:t xml:space="preserve"> </w:t>
-      </w:r>
-    </w:p>
-    <w:p>
-      <w:pPr>
-        <w:spacing w:before="240" w:after="240"/>
+      </w:pPr>
+    </w:p>
+    <w:p>
+      <w:pPr>
+        <w:spacing w:before="240" w:after="240"/>
+      </w:pPr>
+      <w:r>
         <w:rPr>
           <w:b/>
           <w:sz w:val="32"/>
           <w:szCs w:val="32"/>
           <w:u w:val="single"/>
         </w:rPr>
-      </w:pPr>
-      <w:r>
+        <w:t>Réalisation</w:t>
+      </w:r>
+      <w:r>
+        <w:t xml:space="preserve"> </w:t>
+      </w:r>
+    </w:p>
+    <w:p>
+      <w:pPr>
+        <w:spacing w:before="240" w:after="240"/>
         <w:rPr>
           <w:b/>
           <w:sz w:val="32"/>
           <w:szCs w:val="32"/>
           <w:u w:val="single"/>
         </w:rPr>
+      </w:pPr>
+      <w:r>
+        <w:rPr>
+          <w:b/>
+          <w:sz w:val="32"/>
+          <w:szCs w:val="32"/>
+          <w:u w:val="single"/>
+        </w:rPr>
         <w:t>La répartition des responsabilités entre les classes.</w:t>
       </w:r>
     </w:p>
@@ -621,8 +683,10 @@
           <w:szCs w:val="24"/>
           <w:u w:val="single"/>
         </w:rPr>
-        <w:t xml:space="preserve"> projet</w:t>
-      </w:r>
+        <w:t xml:space="preserve"> </w:t>
+      </w:r>
+      <w:proofErr w:type="spellStart"/>
+      <w:proofErr w:type="gramStart"/>
       <w:r>
         <w:rPr>
           <w:b/>
@@ -630,10 +694,41 @@
           <w:szCs w:val="24"/>
           <w:u w:val="single"/>
         </w:rPr>
+        <w:t>projet</w:t>
+      </w:r>
+      <w:r>
+        <w:rPr>
+          <w:b/>
+          <w:sz w:val="24"/>
+          <w:szCs w:val="24"/>
+          <w:u w:val="single"/>
+        </w:rPr>
         <w:t>Sokoban</w:t>
       </w:r>
-      <w:r>
-        <w:t>: Le package board est responsable de la gestion du plateau de jeu.</w:t>
+      <w:proofErr w:type="spellEnd"/>
+      <w:r>
+        <w:t>:</w:t>
+      </w:r>
+      <w:proofErr w:type="gramEnd"/>
+      <w:r>
+        <w:t xml:space="preserve"> Le package </w:t>
+      </w:r>
+      <w:proofErr w:type="spellStart"/>
+      <w:r>
+        <w:t>projetSokoban</w:t>
+      </w:r>
+      <w:proofErr w:type="spellEnd"/>
+      <w:r>
+        <w:t xml:space="preserve"> est responsable de la gestion </w:t>
+      </w:r>
+      <w:r>
+        <w:t>du projet</w:t>
+      </w:r>
+      <w:r>
+        <w:t>.</w:t>
+      </w:r>
+      <w:r>
+        <w:t xml:space="preserve"> Il contient : </w:t>
       </w:r>
     </w:p>
     <w:p>
@@ -653,17 +748,40 @@
         <w:rPr>
           <w:b/>
         </w:rPr>
-        <w:t xml:space="preserve">La classe Board : </w:t>
-      </w:r>
-      <w:r>
-        <w:t>La classe Board est responsable de l’affichage du plateau de jeu. Elle permet aussi de gé</w:t>
-      </w:r>
-      <w:r>
-        <w:t>rer les méthodes agissant sur le contenu des cases du plateau de jeu.</w:t>
-      </w:r>
-    </w:p>
-    <w:p>
-      <w:pPr>
+        <w:t xml:space="preserve">La classe </w:t>
+      </w:r>
+      <w:proofErr w:type="spellStart"/>
+      <w:r>
+        <w:rPr>
+          <w:b/>
+        </w:rPr>
+        <w:t>Board</w:t>
+      </w:r>
+      <w:proofErr w:type="spellEnd"/>
+      <w:r>
+        <w:rPr>
+          <w:b/>
+        </w:rPr>
+        <w:t xml:space="preserve"> : </w:t>
+      </w:r>
+      <w:r>
+        <w:t xml:space="preserve">La classe </w:t>
+      </w:r>
+      <w:proofErr w:type="spellStart"/>
+      <w:r>
+        <w:t>Board</w:t>
+      </w:r>
+      <w:proofErr w:type="spellEnd"/>
+      <w:r>
+        <w:t xml:space="preserve"> est responsable de l’affichage du plateau de jeu. Elle permet aussi de gérer les méthodes agissant sur le contenu des cases du plateau de jeu</w:t>
+      </w:r>
+      <w:r>
+        <w:t>, tout ce qui est déplacement du joueur avec la caisse, la victoire du joueur et aussi l’affichage pour la lecture du fichier texte.</w:t>
+      </w:r>
+    </w:p>
+    <w:p>
+      <w:pPr>
+        <w:ind w:left="720"/>
         <w:jc w:val="both"/>
       </w:pPr>
     </w:p>
@@ -671,19 +789,87 @@
       <w:pPr>
         <w:numPr>
           <w:ilvl w:val="0"/>
-          <w:numId w:val="7"/>
+          <w:numId w:val="3"/>
         </w:numPr>
+      </w:pPr>
+      <w:r>
+        <w:rPr>
+          <w:b/>
+        </w:rPr>
+        <w:t>La classe Player</w:t>
+      </w:r>
+      <w:r>
+        <w:rPr>
+          <w:b/>
+        </w:rPr>
+        <w:t xml:space="preserve"> : </w:t>
+      </w:r>
+      <w:r>
+        <w:t>est la classe principale</w:t>
+      </w:r>
+      <w:r>
+        <w:t xml:space="preserve">, la classe contenant </w:t>
+      </w:r>
+      <w:proofErr w:type="gramStart"/>
+      <w:r>
+        <w:t>le main</w:t>
+      </w:r>
+      <w:proofErr w:type="gramEnd"/>
+      <w:r>
+        <w:t xml:space="preserve">. C’est elle qui fait appel à la classe </w:t>
+      </w:r>
+      <w:proofErr w:type="spellStart"/>
+      <w:r>
+        <w:t>Board</w:t>
+      </w:r>
+      <w:proofErr w:type="spellEnd"/>
+      <w:r>
+        <w:t xml:space="preserve"> pour lancer un</w:t>
+      </w:r>
+      <w:r>
+        <w:t xml:space="preserve">e partie </w:t>
+      </w:r>
+      <w:r>
+        <w:t xml:space="preserve">et </w:t>
+      </w:r>
+      <w:r>
+        <w:t>afficher le plateau du fichier texte</w:t>
+      </w:r>
+      <w:r>
+        <w:t>.</w:t>
+      </w:r>
+      <w:r>
+        <w:t xml:space="preserve"> Elle gère la boucle du jeu avec la méthode </w:t>
+      </w:r>
+      <w:proofErr w:type="spellStart"/>
+      <w:r>
+        <w:t>play</w:t>
+      </w:r>
+      <w:proofErr w:type="spellEnd"/>
+      <w:r>
+        <w:t xml:space="preserve">. </w:t>
+      </w:r>
+    </w:p>
+    <w:p>
+      <w:pPr>
+        <w:ind w:left="720"/>
         <w:jc w:val="both"/>
       </w:pPr>
-      <w:r>
-        <w:rPr>
-          <w:b/>
-        </w:rPr>
-        <w:t>L’ énumération Color :</w:t>
-      </w:r>
-      <w:r>
-        <w:t xml:space="preserve"> L’énumération Color permet d’associer des couleurs à chaque joueur.</w:t>
-      </w:r>
+    </w:p>
+    <w:p>
+      <w:pPr>
+        <w:jc w:val="both"/>
+      </w:pPr>
+    </w:p>
+    <w:p>
+      <w:pPr>
+        <w:jc w:val="both"/>
+      </w:pPr>
+    </w:p>
+    <w:p>
+      <w:pPr>
+        <w:jc w:val="both"/>
+      </w:pPr>
     </w:p>
     <w:p>
       <w:pPr>
@@ -702,29 +888,68 @@
         <w:rPr>
           <w:b/>
         </w:rPr>
-        <w:t>La classe Game :</w:t>
-      </w:r>
-      <w:r>
-        <w:t xml:space="preserve"> La classe Game est responsable de l’état de la partie. Cette classe indique </w:t>
-      </w:r>
-      <w:r>
-        <w:t>si une partie est finie ou non et si ce n’est pas le cas, au joueur de jouer. Elle utilise des méthodes de la classe Position indiquant l’état du plateau de</w:t>
-      </w:r>
-      <w:r>
+        <w:t>La classe</w:t>
+      </w:r>
+      <w:r>
+        <w:rPr>
+          <w:b/>
+        </w:rPr>
         <w:t xml:space="preserve"> </w:t>
       </w:r>
-      <w:r>
-        <w:t>j</w:t>
-      </w:r>
-      <w:r>
-        <w:t>e</w:t>
-      </w:r>
-      <w:r>
-        <w:t>u</w:t>
-      </w:r>
-      <w:r>
-        <w:t>.</w:t>
-      </w:r>
+      <w:proofErr w:type="spellStart"/>
+      <w:proofErr w:type="gramStart"/>
+      <w:r>
+        <w:rPr>
+          <w:b/>
+        </w:rPr>
+        <w:t>DirectionJoueur</w:t>
+      </w:r>
+      <w:proofErr w:type="spellEnd"/>
+      <w:r>
+        <w:rPr>
+          <w:b/>
+        </w:rPr>
+        <w:t>:</w:t>
+      </w:r>
+      <w:proofErr w:type="gramEnd"/>
+      <w:r>
+        <w:t xml:space="preserve"> La classe </w:t>
+      </w:r>
+      <w:proofErr w:type="spellStart"/>
+      <w:r>
+        <w:t>DirectionJoueur</w:t>
+      </w:r>
+      <w:proofErr w:type="spellEnd"/>
+      <w:r>
+        <w:t xml:space="preserve"> est</w:t>
+      </w:r>
+      <w:r>
+        <w:t xml:space="preserve"> </w:t>
+      </w:r>
+      <w:r>
+        <w:t>responsable</w:t>
+      </w:r>
+      <w:r>
+        <w:t xml:space="preserve"> du déplacement du joueur</w:t>
+      </w:r>
+      <w:r>
+        <w:t xml:space="preserve">. Cette classe </w:t>
+      </w:r>
+      <w:r>
+        <w:t xml:space="preserve">est composé d’une méthode dialogue qui gère le dialogue entre le joueur et </w:t>
+      </w:r>
+      <w:r>
+        <w:t xml:space="preserve">le jeu. </w:t>
+      </w:r>
+    </w:p>
+    <w:p>
+      <w:pPr>
+        <w:ind w:left="720"/>
+        <w:jc w:val="both"/>
+        <w:rPr>
+          <w:b/>
+        </w:rPr>
+      </w:pPr>
     </w:p>
     <w:p>
       <w:pPr>
@@ -744,25 +969,49 @@
         <w:rPr>
           <w:b/>
         </w:rPr>
-        <w:lastRenderedPageBreak/>
-        <w:t xml:space="preserve">La classe InvalidPositionException : </w:t>
-      </w:r>
-      <w:r>
-        <w:t xml:space="preserve"> La classe InvalidPositionException étend l’interface Ex</w:t>
-      </w:r>
-      <w:r>
-        <w:t>ception et permet de lever des exceptions lorsqu’une position n’est pas valide. Cette classe est utilisée dans la classe Position et Board.</w:t>
-      </w:r>
-    </w:p>
-    <w:p>
-      <w:pPr>
-        <w:jc w:val="both"/>
-      </w:pPr>
-    </w:p>
-    <w:p>
-      <w:pPr>
-        <w:jc w:val="both"/>
-      </w:pPr>
+        <w:t xml:space="preserve">La classe </w:t>
+      </w:r>
+      <w:proofErr w:type="spellStart"/>
+      <w:proofErr w:type="gramStart"/>
+      <w:r>
+        <w:rPr>
+          <w:b/>
+        </w:rPr>
+        <w:t>BuilderException</w:t>
+      </w:r>
+      <w:proofErr w:type="spellEnd"/>
+      <w:r>
+        <w:rPr>
+          <w:b/>
+        </w:rPr>
+        <w:t>:</w:t>
+      </w:r>
+      <w:proofErr w:type="gramEnd"/>
+      <w:r>
+        <w:rPr>
+          <w:b/>
+        </w:rPr>
+        <w:t xml:space="preserve"> </w:t>
+      </w:r>
+      <w:r>
+        <w:t xml:space="preserve"> La classe </w:t>
+      </w:r>
+      <w:proofErr w:type="spellStart"/>
+      <w:r>
+        <w:t>InvalidPositionException</w:t>
+      </w:r>
+      <w:proofErr w:type="spellEnd"/>
+      <w:r>
+        <w:t xml:space="preserve"> étend l’interface Exception et permet de lever des exceptions lorsqu’une position n’est pas valide. Cette classe est utilisée dans la classe Position et </w:t>
+      </w:r>
+      <w:proofErr w:type="spellStart"/>
+      <w:r>
+        <w:t>Board</w:t>
+      </w:r>
+      <w:proofErr w:type="spellEnd"/>
+      <w:r>
+        <w:t>.</w:t>
+      </w:r>
     </w:p>
     <w:p>
       <w:pPr>
@@ -789,68 +1038,31 @@
         <w:t>La classe Position :</w:t>
       </w:r>
       <w:r>
-        <w:t xml:space="preserve"> La classe position est responsable de l’état du plateau de jeu. Elle permet de connaître les c</w:t>
-      </w:r>
-      <w:r>
-        <w:t>ases et lignes occupées.  Elle permet aussi de pouvoir utiliser les positions sur lesquelles l’utilisateur veut poser un pion.</w:t>
+        <w:t xml:space="preserve"> La classe position est responsable de</w:t>
+      </w:r>
+      <w:r>
+        <w:t xml:space="preserve"> la position actuelle d’un caractère du plateau</w:t>
+      </w:r>
+      <w:r>
+        <w:t xml:space="preserve">. Elle permet aussi de pouvoir utiliser les positions sur lesquelles </w:t>
+      </w:r>
+      <w:r>
+        <w:t>le joueur veut se déplacer</w:t>
+      </w:r>
+      <w:r>
+        <w:t>.</w:t>
       </w:r>
     </w:p>
     <w:p>
       <w:pPr>
         <w:jc w:val="both"/>
-        <w:rPr>
-          <w:b/>
-          <w:sz w:val="24"/>
-          <w:szCs w:val="24"/>
-          <w:u w:val="single"/>
-        </w:rPr>
-      </w:pPr>
-    </w:p>
-    <w:p>
-      <w:pPr>
-        <w:jc w:val="both"/>
-        <w:rPr>
-          <w:b/>
-          <w:sz w:val="24"/>
-          <w:szCs w:val="24"/>
-          <w:u w:val="single"/>
-        </w:rPr>
-      </w:pPr>
-    </w:p>
-    <w:p>
-      <w:pPr>
-        <w:rPr>
-          <w:b/>
-          <w:sz w:val="24"/>
-          <w:szCs w:val="24"/>
-          <w:u w:val="single"/>
-        </w:rPr>
-      </w:pPr>
-      <w:r>
-        <w:rPr>
-          <w:b/>
-          <w:sz w:val="24"/>
-          <w:szCs w:val="24"/>
-          <w:u w:val="single"/>
-        </w:rPr>
-        <w:t>Le package Game :</w:t>
-      </w:r>
-    </w:p>
-    <w:p>
-      <w:pPr>
-        <w:rPr>
-          <w:b/>
-          <w:sz w:val="24"/>
-          <w:szCs w:val="24"/>
-          <w:u w:val="single"/>
-        </w:rPr>
       </w:pPr>
     </w:p>
     <w:p>
       <w:pPr>
         <w:numPr>
           <w:ilvl w:val="0"/>
-          <w:numId w:val="2"/>
+          <w:numId w:val="1"/>
         </w:numPr>
         <w:jc w:val="both"/>
       </w:pPr>
@@ -858,1453 +1070,67 @@
         <w:rPr>
           <w:b/>
         </w:rPr>
-        <w:t>L’interface Player :</w:t>
-      </w:r>
-      <w:r>
-        <w:t xml:space="preserve"> L’interface Player permet d’implémenter des méthodes communes aux joueurs humains de la classe HumanPlayer et aux joueurs de la classe IA.</w:t>
-      </w:r>
-    </w:p>
-    <w:p>
-      <w:pPr>
+        <w:t xml:space="preserve">La classe </w:t>
+      </w:r>
+      <w:proofErr w:type="spellStart"/>
+      <w:r>
+        <w:rPr>
+          <w:b/>
+        </w:rPr>
+        <w:t>Administrat</w:t>
+      </w:r>
+      <w:r>
+        <w:rPr>
+          <w:b/>
+        </w:rPr>
+        <w:t>or</w:t>
+      </w:r>
+      <w:proofErr w:type="spellEnd"/>
+      <w:r>
+        <w:rPr>
+          <w:b/>
+        </w:rPr>
+        <w:t xml:space="preserve"> :</w:t>
+      </w:r>
+      <w:r>
+        <w:t xml:space="preserve"> </w:t>
+      </w:r>
+      <w:r>
+        <w:t xml:space="preserve">cette classe gère la création de la base de </w:t>
+      </w:r>
+      <w:proofErr w:type="gramStart"/>
+      <w:r>
+        <w:t>donnée</w:t>
+      </w:r>
+      <w:proofErr w:type="gramEnd"/>
+      <w:r>
+        <w:t>, avec différente option comme la création d’un nouveau plateau dedans, de lister les plateau,</w:t>
+      </w:r>
+      <w:r>
+        <w:t xml:space="preserve"> de les</w:t>
+      </w:r>
+      <w:r>
+        <w:t xml:space="preserve"> </w:t>
+      </w:r>
+      <w:r>
+        <w:t>voir et les supprimer.</w:t>
+      </w:r>
+      <w:r>
+        <w:t xml:space="preserve"> </w:t>
+      </w:r>
+      <w:r>
+        <w:t xml:space="preserve"> </w:t>
+      </w:r>
+      <w:r>
+        <w:t xml:space="preserve"> </w:t>
+      </w:r>
+    </w:p>
+    <w:p>
+      <w:pPr>
+        <w:ind w:left="720"/>
         <w:jc w:val="both"/>
       </w:pPr>
     </w:p>
-    <w:p>
-      <w:pPr>
-        <w:numPr>
-          <w:ilvl w:val="0"/>
-          <w:numId w:val="8"/>
-        </w:numPr>
-        <w:jc w:val="both"/>
-      </w:pPr>
-      <w:r>
-        <w:rPr>
-          <w:b/>
-        </w:rPr>
-        <w:t>La classe HumanPlayer :</w:t>
-      </w:r>
-      <w:r>
-        <w:t xml:space="preserve"> La classe HumanPlayer permet au joueur de choisir des paramètres de jeu tels que la taille </w:t>
-      </w:r>
-      <w:r>
-        <w:t>du plateau ou les positions auxquelles il veut poser des pions. Cette classe est utilisée dans la classe Match qui fait appel aux joueurs.</w:t>
-      </w:r>
-    </w:p>
-    <w:p>
-      <w:pPr>
-        <w:jc w:val="both"/>
-      </w:pPr>
-    </w:p>
-    <w:p>
-      <w:pPr>
-        <w:numPr>
-          <w:ilvl w:val="0"/>
-          <w:numId w:val="4"/>
-        </w:numPr>
-        <w:jc w:val="both"/>
-      </w:pPr>
-      <w:r>
-        <w:rPr>
-          <w:b/>
-        </w:rPr>
-        <w:t xml:space="preserve">La classe IA : </w:t>
-      </w:r>
-      <w:r>
-        <w:t>La classe IA permet de créer des joueurs IA.</w:t>
-      </w:r>
-    </w:p>
-    <w:p>
-      <w:pPr>
-        <w:jc w:val="both"/>
-      </w:pPr>
-    </w:p>
-    <w:p>
-      <w:pPr>
-        <w:numPr>
-          <w:ilvl w:val="0"/>
-          <w:numId w:val="6"/>
-        </w:numPr>
-        <w:jc w:val="both"/>
-      </w:pPr>
-      <w:r>
-        <w:rPr>
-          <w:b/>
-        </w:rPr>
-        <w:t xml:space="preserve">La classe Match : </w:t>
-      </w:r>
-      <w:r>
-        <w:t>LA classe Match est responsable du la</w:t>
-      </w:r>
-      <w:r>
-        <w:t>ncement d’une partie. Elle est utilisée dans la classe ProjetPOOGomoku. Cette classe fait appel aux classes Board, et HumanPlayer pour la création d’un match et utilise les méthodes implémentées dans les classes Game et Position pour le lancement du jeu.</w:t>
-      </w:r>
-    </w:p>
-    <w:p>
-      <w:pPr>
-        <w:jc w:val="both"/>
-        <w:rPr>
-          <w:b/>
-          <w:sz w:val="24"/>
-          <w:szCs w:val="24"/>
-          <w:u w:val="single"/>
-        </w:rPr>
-      </w:pPr>
-    </w:p>
-    <w:p>
-      <w:pPr>
-        <w:rPr>
-          <w:b/>
-          <w:sz w:val="24"/>
-          <w:szCs w:val="24"/>
-          <w:u w:val="single"/>
-        </w:rPr>
-      </w:pPr>
-      <w:r>
-        <w:rPr>
-          <w:b/>
-          <w:sz w:val="24"/>
-          <w:szCs w:val="24"/>
-          <w:u w:val="single"/>
-        </w:rPr>
-        <w:t>Le package Main :</w:t>
-      </w:r>
-    </w:p>
-    <w:p/>
-    <w:p>
-      <w:pPr>
-        <w:numPr>
-          <w:ilvl w:val="0"/>
-          <w:numId w:val="10"/>
-        </w:numPr>
-      </w:pPr>
-      <w:r>
-        <w:t>La classe ProjetPooGomoku est la classe principale. C’est elle qui fait appel à la classe Match pour lancer un match et donc une partie entre deux joueurs.</w:t>
-      </w:r>
-    </w:p>
-    <w:p/>
-    <w:p/>
-    <w:p>
-      <w:pPr>
-        <w:rPr>
-          <w:b/>
-          <w:sz w:val="24"/>
-          <w:szCs w:val="24"/>
-          <w:u w:val="single"/>
-        </w:rPr>
-      </w:pPr>
-      <w:r>
-        <w:rPr>
-          <w:b/>
-          <w:sz w:val="24"/>
-          <w:szCs w:val="24"/>
-          <w:u w:val="single"/>
-        </w:rPr>
-        <w:t>Le diagramme de classe “général” illustrant l’architecture de notre programme.</w:t>
-      </w:r>
-    </w:p>
-    <w:p>
-      <w:pPr>
-        <w:rPr>
-          <w:b/>
-          <w:sz w:val="24"/>
-          <w:szCs w:val="24"/>
-          <w:u w:val="single"/>
-        </w:rPr>
-      </w:pPr>
-    </w:p>
-    <w:p>
-      <w:pPr>
-        <w:rPr>
-          <w:b/>
-          <w:sz w:val="24"/>
-          <w:szCs w:val="24"/>
-          <w:u w:val="single"/>
-        </w:rPr>
-      </w:pPr>
-    </w:p>
-    <w:p>
-      <w:r>
-        <w:rPr>
-          <w:noProof/>
-        </w:rPr>
-        <w:lastRenderedPageBreak/>
-        <mc:AlternateContent>
-          <mc:Choice Requires="wpg">
-            <w:drawing>
-              <wp:inline distT="114300" distB="114300" distL="114300" distR="114300" wp14:editId="006408EB">
-                <wp:extent cx="5754060" cy="2558890"/>
-                <wp:effectExtent l="0" t="0" r="18415" b="13335"/>
-                <wp:docPr id="1" name="Groupe 1"/>
-                <wp:cNvGraphicFramePr/>
-                <a:graphic xmlns:a="http://schemas.openxmlformats.org/drawingml/2006/main">
-                  <a:graphicData uri="http://schemas.microsoft.com/office/word/2010/wordprocessingGroup">
-                    <wpg:wgp>
-                      <wpg:cNvGrpSpPr/>
-                      <wpg:grpSpPr>
-                        <a:xfrm>
-                          <a:off x="0" y="0"/>
-                          <a:ext cx="5754060" cy="2558890"/>
-                          <a:chOff x="555225" y="457214"/>
-                          <a:chExt cx="8498463" cy="3965036"/>
-                        </a:xfrm>
-                      </wpg:grpSpPr>
-                      <wps:wsp>
-                        <wps:cNvPr id="2" name="Rectangle 2"/>
-                        <wps:cNvSpPr/>
-                        <wps:spPr>
-                          <a:xfrm>
-                            <a:off x="555225" y="516250"/>
-                            <a:ext cx="2746800" cy="3906000"/>
-                          </a:xfrm>
-                          <a:prstGeom prst="rect">
-                            <a:avLst/>
-                          </a:prstGeom>
-                          <a:solidFill>
-                            <a:srgbClr val="A4C2F4"/>
-                          </a:solidFill>
-                          <a:ln w="9525" cap="flat" cmpd="sng">
-                            <a:solidFill>
-                              <a:srgbClr val="000000"/>
-                            </a:solidFill>
-                            <a:prstDash val="solid"/>
-                            <a:round/>
-                            <a:headEnd type="none" w="sm" len="sm"/>
-                            <a:tailEnd type="none" w="sm" len="sm"/>
-                          </a:ln>
-                        </wps:spPr>
-                        <wps:txbx>
-                          <w:txbxContent>
-                            <w:p>
-                              <w:pPr>
-                                <w:spacing w:line="240" w:lineRule="auto"/>
-                                <w:jc w:val="center"/>
-                                <w:textDirection w:val="btLr"/>
-                              </w:pPr>
-                            </w:p>
-                          </w:txbxContent>
-                        </wps:txbx>
-                        <wps:bodyPr spcFirstLastPara="1" wrap="square" lIns="91425" tIns="91425" rIns="91425" bIns="91425" anchor="ctr" anchorCtr="0">
-                          <a:noAutofit/>
-                        </wps:bodyPr>
-                      </wps:wsp>
-                      <wps:wsp>
-                        <wps:cNvPr id="3" name="Rectangle 3"/>
-                        <wps:cNvSpPr/>
-                        <wps:spPr>
-                          <a:xfrm>
-                            <a:off x="3561625" y="516250"/>
-                            <a:ext cx="2746800" cy="3906000"/>
-                          </a:xfrm>
-                          <a:prstGeom prst="rect">
-                            <a:avLst/>
-                          </a:prstGeom>
-                          <a:solidFill>
-                            <a:srgbClr val="FFF2CC"/>
-                          </a:solidFill>
-                          <a:ln w="9525" cap="flat" cmpd="sng">
-                            <a:solidFill>
-                              <a:srgbClr val="000000"/>
-                            </a:solidFill>
-                            <a:prstDash val="solid"/>
-                            <a:round/>
-                            <a:headEnd type="none" w="sm" len="sm"/>
-                            <a:tailEnd type="none" w="sm" len="sm"/>
-                          </a:ln>
-                        </wps:spPr>
-                        <wps:txbx>
-                          <w:txbxContent>
-                            <w:p>
-                              <w:pPr>
-                                <w:spacing w:line="240" w:lineRule="auto"/>
-                                <w:jc w:val="center"/>
-                                <w:textDirection w:val="btLr"/>
-                              </w:pPr>
-                            </w:p>
-                          </w:txbxContent>
-                        </wps:txbx>
-                        <wps:bodyPr spcFirstLastPara="1" wrap="square" lIns="91425" tIns="91425" rIns="91425" bIns="91425" anchor="ctr" anchorCtr="0">
-                          <a:noAutofit/>
-                        </wps:bodyPr>
-                      </wps:wsp>
-                      <wps:wsp>
-                        <wps:cNvPr id="4" name="Rectangle 4"/>
-                        <wps:cNvSpPr/>
-                        <wps:spPr>
-                          <a:xfrm>
-                            <a:off x="6601787" y="457214"/>
-                            <a:ext cx="2451901" cy="3906000"/>
-                          </a:xfrm>
-                          <a:prstGeom prst="rect">
-                            <a:avLst/>
-                          </a:prstGeom>
-                          <a:solidFill>
-                            <a:srgbClr val="D9EAD3"/>
-                          </a:solidFill>
-                          <a:ln w="9525" cap="flat" cmpd="sng">
-                            <a:solidFill>
-                              <a:srgbClr val="000000"/>
-                            </a:solidFill>
-                            <a:prstDash val="solid"/>
-                            <a:round/>
-                            <a:headEnd type="none" w="sm" len="sm"/>
-                            <a:tailEnd type="none" w="sm" len="sm"/>
-                          </a:ln>
-                        </wps:spPr>
-                        <wps:txbx>
-                          <w:txbxContent>
-                            <w:p>
-                              <w:pPr>
-                                <w:spacing w:line="240" w:lineRule="auto"/>
-                                <w:jc w:val="center"/>
-                                <w:textDirection w:val="btLr"/>
-                              </w:pPr>
-                            </w:p>
-                          </w:txbxContent>
-                        </wps:txbx>
-                        <wps:bodyPr spcFirstLastPara="1" wrap="square" lIns="91425" tIns="91425" rIns="91425" bIns="91425" anchor="ctr" anchorCtr="0">
-                          <a:noAutofit/>
-                        </wps:bodyPr>
-                      </wps:wsp>
-                      <wps:wsp>
-                        <wps:cNvPr id="5" name="Zone de texte 5"/>
-                        <wps:cNvSpPr txBox="1"/>
-                        <wps:spPr>
-                          <a:xfrm>
-                            <a:off x="1266210" y="1061725"/>
-                            <a:ext cx="1392683" cy="629676"/>
-                          </a:xfrm>
-                          <a:prstGeom prst="rect">
-                            <a:avLst/>
-                          </a:prstGeom>
-                          <a:noFill/>
-                          <a:ln w="19050" cap="flat" cmpd="sng">
-                            <a:solidFill>
-                              <a:srgbClr val="000000"/>
-                            </a:solidFill>
-                            <a:prstDash val="solid"/>
-                            <a:round/>
-                            <a:headEnd type="none" w="sm" len="sm"/>
-                            <a:tailEnd type="none" w="sm" len="sm"/>
-                          </a:ln>
-                        </wps:spPr>
-                        <wps:txbx>
-                          <w:txbxContent>
-                            <w:p>
-                              <w:pPr>
-                                <w:spacing w:line="240" w:lineRule="auto"/>
-                                <w:jc w:val="center"/>
-                                <w:textDirection w:val="btLr"/>
-                              </w:pPr>
-                              <w:r>
-                                <w:rPr>
-                                  <w:color w:val="000000"/>
-                                  <w:sz w:val="28"/>
-                                </w:rPr>
-                                <w:t>Game</w:t>
-                              </w:r>
-                            </w:p>
-                          </w:txbxContent>
-                        </wps:txbx>
-                        <wps:bodyPr spcFirstLastPara="1" wrap="square" lIns="91425" tIns="91425" rIns="91425" bIns="91425" anchor="t" anchorCtr="0">
-                          <a:spAutoFit/>
-                        </wps:bodyPr>
-                      </wps:wsp>
-                      <wps:wsp>
-                        <wps:cNvPr id="6" name="Zone de texte 6"/>
-                        <wps:cNvSpPr txBox="1"/>
-                        <wps:spPr>
-                          <a:xfrm>
-                            <a:off x="1129868" y="1749617"/>
-                            <a:ext cx="1665602" cy="629676"/>
-                          </a:xfrm>
-                          <a:prstGeom prst="rect">
-                            <a:avLst/>
-                          </a:prstGeom>
-                          <a:noFill/>
-                          <a:ln w="19050" cap="flat" cmpd="sng">
-                            <a:solidFill>
-                              <a:srgbClr val="000000"/>
-                            </a:solidFill>
-                            <a:prstDash val="solid"/>
-                            <a:round/>
-                            <a:headEnd type="none" w="sm" len="sm"/>
-                            <a:tailEnd type="none" w="sm" len="sm"/>
-                          </a:ln>
-                        </wps:spPr>
-                        <wps:txbx>
-                          <w:txbxContent>
-                            <w:p>
-                              <w:pPr>
-                                <w:spacing w:line="240" w:lineRule="auto"/>
-                                <w:jc w:val="center"/>
-                                <w:textDirection w:val="btLr"/>
-                              </w:pPr>
-                              <w:r>
-                                <w:rPr>
-                                  <w:color w:val="000000"/>
-                                  <w:sz w:val="28"/>
-                                </w:rPr>
-                                <w:t>Board</w:t>
-                              </w:r>
-                            </w:p>
-                          </w:txbxContent>
-                        </wps:txbx>
-                        <wps:bodyPr spcFirstLastPara="1" wrap="square" lIns="91425" tIns="91425" rIns="91425" bIns="91425" anchor="t" anchorCtr="0">
-                          <a:spAutoFit/>
-                        </wps:bodyPr>
-                      </wps:wsp>
-                      <wps:wsp>
-                        <wps:cNvPr id="7" name="Connecteur droit avec flèche 7"/>
-                        <wps:cNvCnPr/>
-                        <wps:spPr>
-                          <a:xfrm>
-                            <a:off x="1962700" y="1461925"/>
-                            <a:ext cx="0" cy="288000"/>
-                          </a:xfrm>
-                          <a:prstGeom prst="straightConnector1">
-                            <a:avLst/>
-                          </a:prstGeom>
-                          <a:noFill/>
-                          <a:ln w="9525" cap="flat" cmpd="sng">
-                            <a:solidFill>
-                              <a:srgbClr val="000000"/>
-                            </a:solidFill>
-                            <a:prstDash val="solid"/>
-                            <a:round/>
-                            <a:headEnd type="none" w="med" len="med"/>
-                            <a:tailEnd type="none" w="med" len="med"/>
-                          </a:ln>
-                        </wps:spPr>
-                        <wps:bodyPr/>
-                      </wps:wsp>
-                      <wps:wsp>
-                        <wps:cNvPr id="8" name="Zone de texte 8"/>
-                        <wps:cNvSpPr txBox="1"/>
-                        <wps:spPr>
-                          <a:xfrm>
-                            <a:off x="697867" y="2505800"/>
-                            <a:ext cx="1123516" cy="629676"/>
-                          </a:xfrm>
-                          <a:prstGeom prst="rect">
-                            <a:avLst/>
-                          </a:prstGeom>
-                          <a:noFill/>
-                          <a:ln w="19050" cap="flat" cmpd="sng">
-                            <a:solidFill>
-                              <a:srgbClr val="000000"/>
-                            </a:solidFill>
-                            <a:prstDash val="solid"/>
-                            <a:round/>
-                            <a:headEnd type="none" w="sm" len="sm"/>
-                            <a:tailEnd type="none" w="sm" len="sm"/>
-                          </a:ln>
-                        </wps:spPr>
-                        <wps:txbx>
-                          <w:txbxContent>
-                            <w:p>
-                              <w:pPr>
-                                <w:spacing w:line="240" w:lineRule="auto"/>
-                                <w:jc w:val="center"/>
-                                <w:textDirection w:val="btLr"/>
-                              </w:pPr>
-                              <w:r>
-                                <w:rPr>
-                                  <w:color w:val="000000"/>
-                                  <w:sz w:val="28"/>
-                                </w:rPr>
-                                <w:t>Color</w:t>
-                              </w:r>
-                            </w:p>
-                          </w:txbxContent>
-                        </wps:txbx>
-                        <wps:bodyPr spcFirstLastPara="1" wrap="square" lIns="91425" tIns="91425" rIns="91425" bIns="91425" anchor="t" anchorCtr="0">
-                          <a:spAutoFit/>
-                        </wps:bodyPr>
-                      </wps:wsp>
-                      <wps:wsp>
-                        <wps:cNvPr id="9" name="Zone de texte 9"/>
-                        <wps:cNvSpPr txBox="1"/>
-                        <wps:spPr>
-                          <a:xfrm>
-                            <a:off x="2030790" y="2505800"/>
-                            <a:ext cx="1123516" cy="946505"/>
-                          </a:xfrm>
-                          <a:prstGeom prst="rect">
-                            <a:avLst/>
-                          </a:prstGeom>
-                          <a:noFill/>
-                          <a:ln w="19050" cap="flat" cmpd="sng">
-                            <a:solidFill>
-                              <a:srgbClr val="000000"/>
-                            </a:solidFill>
-                            <a:prstDash val="solid"/>
-                            <a:round/>
-                            <a:headEnd type="none" w="sm" len="sm"/>
-                            <a:tailEnd type="none" w="sm" len="sm"/>
-                          </a:ln>
-                        </wps:spPr>
-                        <wps:txbx>
-                          <w:txbxContent>
-                            <w:p>
-                              <w:pPr>
-                                <w:spacing w:line="240" w:lineRule="auto"/>
-                                <w:jc w:val="center"/>
-                                <w:textDirection w:val="btLr"/>
-                              </w:pPr>
-                              <w:r>
-                                <w:rPr>
-                                  <w:color w:val="000000"/>
-                                  <w:sz w:val="28"/>
-                                </w:rPr>
-                                <w:t>Position</w:t>
-                              </w:r>
-                            </w:p>
-                          </w:txbxContent>
-                        </wps:txbx>
-                        <wps:bodyPr spcFirstLastPara="1" wrap="square" lIns="91425" tIns="91425" rIns="91425" bIns="91425" anchor="t" anchorCtr="0">
-                          <a:spAutoFit/>
-                        </wps:bodyPr>
-                      </wps:wsp>
-                      <wps:wsp>
-                        <wps:cNvPr id="10" name="Zone de texte 10"/>
-                        <wps:cNvSpPr txBox="1"/>
-                        <wps:spPr>
-                          <a:xfrm>
-                            <a:off x="6949612" y="2045211"/>
-                            <a:ext cx="1765953" cy="946505"/>
-                          </a:xfrm>
-                          <a:prstGeom prst="rect">
-                            <a:avLst/>
-                          </a:prstGeom>
-                          <a:noFill/>
-                          <a:ln w="19050" cap="flat" cmpd="sng">
-                            <a:solidFill>
-                              <a:srgbClr val="000000"/>
-                            </a:solidFill>
-                            <a:prstDash val="solid"/>
-                            <a:round/>
-                            <a:headEnd type="none" w="sm" len="sm"/>
-                            <a:tailEnd type="none" w="sm" len="sm"/>
-                          </a:ln>
-                        </wps:spPr>
-                        <wps:txbx>
-                          <w:txbxContent>
-                            <w:p>
-                              <w:pPr>
-                                <w:spacing w:line="240" w:lineRule="auto"/>
-                                <w:jc w:val="center"/>
-                                <w:textDirection w:val="btLr"/>
-                              </w:pPr>
-                              <w:r>
-                                <w:rPr>
-                                  <w:color w:val="000000"/>
-                                  <w:sz w:val="28"/>
-                                </w:rPr>
-                                <w:t>ProjetPOOGomoku</w:t>
-                              </w:r>
-                            </w:p>
-                          </w:txbxContent>
-                        </wps:txbx>
-                        <wps:bodyPr spcFirstLastPara="1" wrap="square" lIns="91425" tIns="91425" rIns="91425" bIns="91425" anchor="t" anchorCtr="0">
-                          <a:spAutoFit/>
-                        </wps:bodyPr>
-                      </wps:wsp>
-                      <wps:wsp>
-                        <wps:cNvPr id="11" name="Zone de texte 11"/>
-                        <wps:cNvSpPr txBox="1"/>
-                        <wps:spPr>
-                          <a:xfrm>
-                            <a:off x="4039752" y="1061623"/>
-                            <a:ext cx="1665602" cy="629676"/>
-                          </a:xfrm>
-                          <a:prstGeom prst="rect">
-                            <a:avLst/>
-                          </a:prstGeom>
-                          <a:noFill/>
-                          <a:ln w="19050" cap="flat" cmpd="sng">
-                            <a:solidFill>
-                              <a:srgbClr val="000000"/>
-                            </a:solidFill>
-                            <a:prstDash val="solid"/>
-                            <a:round/>
-                            <a:headEnd type="none" w="sm" len="sm"/>
-                            <a:tailEnd type="none" w="sm" len="sm"/>
-                          </a:ln>
-                        </wps:spPr>
-                        <wps:txbx>
-                          <w:txbxContent>
-                            <w:p>
-                              <w:pPr>
-                                <w:spacing w:line="240" w:lineRule="auto"/>
-                                <w:jc w:val="center"/>
-                                <w:textDirection w:val="btLr"/>
-                              </w:pPr>
-                              <w:r>
-                                <w:rPr>
-                                  <w:color w:val="000000"/>
-                                  <w:sz w:val="28"/>
-                                </w:rPr>
-                                <w:t>Match</w:t>
-                              </w:r>
-                            </w:p>
-                          </w:txbxContent>
-                        </wps:txbx>
-                        <wps:bodyPr spcFirstLastPara="1" wrap="square" lIns="91425" tIns="91425" rIns="91425" bIns="91425" anchor="t" anchorCtr="0">
-                          <a:spAutoFit/>
-                        </wps:bodyPr>
-                      </wps:wsp>
-                      <wps:wsp>
-                        <wps:cNvPr id="12" name="Zone de texte 12"/>
-                        <wps:cNvSpPr txBox="1"/>
-                        <wps:spPr>
-                          <a:xfrm>
-                            <a:off x="4039740" y="1749617"/>
-                            <a:ext cx="1665602" cy="629676"/>
-                          </a:xfrm>
-                          <a:prstGeom prst="rect">
-                            <a:avLst/>
-                          </a:prstGeom>
-                          <a:noFill/>
-                          <a:ln w="19050" cap="flat" cmpd="sng">
-                            <a:solidFill>
-                              <a:srgbClr val="000000"/>
-                            </a:solidFill>
-                            <a:prstDash val="solid"/>
-                            <a:round/>
-                            <a:headEnd type="none" w="sm" len="sm"/>
-                            <a:tailEnd type="none" w="sm" len="sm"/>
-                          </a:ln>
-                        </wps:spPr>
-                        <wps:txbx>
-                          <w:txbxContent>
-                            <w:p>
-                              <w:pPr>
-                                <w:spacing w:line="240" w:lineRule="auto"/>
-                                <w:jc w:val="center"/>
-                                <w:textDirection w:val="btLr"/>
-                              </w:pPr>
-                              <w:r>
-                                <w:rPr>
-                                  <w:color w:val="000000"/>
-                                  <w:sz w:val="28"/>
-                                </w:rPr>
-                                <w:t>Player</w:t>
-                              </w:r>
-                            </w:p>
-                          </w:txbxContent>
-                        </wps:txbx>
-                        <wps:bodyPr spcFirstLastPara="1" wrap="square" lIns="91425" tIns="91425" rIns="91425" bIns="91425" anchor="t" anchorCtr="0">
-                          <a:spAutoFit/>
-                        </wps:bodyPr>
-                      </wps:wsp>
-                      <wps:wsp>
-                        <wps:cNvPr id="13" name="Zone de texte 13"/>
-                        <wps:cNvSpPr txBox="1"/>
-                        <wps:spPr>
-                          <a:xfrm>
-                            <a:off x="3670873" y="2905925"/>
-                            <a:ext cx="1267010" cy="946505"/>
-                          </a:xfrm>
-                          <a:prstGeom prst="rect">
-                            <a:avLst/>
-                          </a:prstGeom>
-                          <a:noFill/>
-                          <a:ln w="19050" cap="flat" cmpd="sng">
-                            <a:solidFill>
-                              <a:srgbClr val="000000"/>
-                            </a:solidFill>
-                            <a:prstDash val="solid"/>
-                            <a:round/>
-                            <a:headEnd type="none" w="sm" len="sm"/>
-                            <a:tailEnd type="none" w="sm" len="sm"/>
-                          </a:ln>
-                        </wps:spPr>
-                        <wps:txbx>
-                          <w:txbxContent>
-                            <w:p>
-                              <w:pPr>
-                                <w:spacing w:line="240" w:lineRule="auto"/>
-                                <w:jc w:val="center"/>
-                                <w:textDirection w:val="btLr"/>
-                              </w:pPr>
-                              <w:r>
-                                <w:rPr>
-                                  <w:color w:val="000000"/>
-                                  <w:sz w:val="28"/>
-                                </w:rPr>
-                                <w:t>HumanPlayer</w:t>
-                              </w:r>
-                            </w:p>
-                          </w:txbxContent>
-                        </wps:txbx>
-                        <wps:bodyPr spcFirstLastPara="1" wrap="square" lIns="91425" tIns="91425" rIns="91425" bIns="91425" anchor="t" anchorCtr="0">
-                          <a:spAutoFit/>
-                        </wps:bodyPr>
-                      </wps:wsp>
-                      <wps:wsp>
-                        <wps:cNvPr id="14" name="Zone de texte 14"/>
-                        <wps:cNvSpPr txBox="1"/>
-                        <wps:spPr>
-                          <a:xfrm>
-                            <a:off x="5058319" y="2905925"/>
-                            <a:ext cx="1143212" cy="629676"/>
-                          </a:xfrm>
-                          <a:prstGeom prst="rect">
-                            <a:avLst/>
-                          </a:prstGeom>
-                          <a:noFill/>
-                          <a:ln w="19050" cap="flat" cmpd="sng">
-                            <a:solidFill>
-                              <a:srgbClr val="000000"/>
-                            </a:solidFill>
-                            <a:prstDash val="solid"/>
-                            <a:round/>
-                            <a:headEnd type="none" w="sm" len="sm"/>
-                            <a:tailEnd type="none" w="sm" len="sm"/>
-                          </a:ln>
-                        </wps:spPr>
-                        <wps:txbx>
-                          <w:txbxContent>
-                            <w:p>
-                              <w:pPr>
-                                <w:spacing w:line="240" w:lineRule="auto"/>
-                                <w:jc w:val="center"/>
-                                <w:textDirection w:val="btLr"/>
-                              </w:pPr>
-                              <w:r>
-                                <w:rPr>
-                                  <w:color w:val="000000"/>
-                                  <w:sz w:val="28"/>
-                                </w:rPr>
-                                <w:t>IA</w:t>
-                              </w:r>
-                            </w:p>
-                          </w:txbxContent>
-                        </wps:txbx>
-                        <wps:bodyPr spcFirstLastPara="1" wrap="square" lIns="91425" tIns="91425" rIns="91425" bIns="91425" anchor="t" anchorCtr="0">
-                          <a:spAutoFit/>
-                        </wps:bodyPr>
-                      </wps:wsp>
-                      <wps:wsp>
-                        <wps:cNvPr id="15" name="Connecteur droit avec flèche 15"/>
-                        <wps:cNvCnPr/>
-                        <wps:spPr>
-                          <a:xfrm>
-                            <a:off x="2659150" y="1261825"/>
-                            <a:ext cx="1380900" cy="0"/>
-                          </a:xfrm>
-                          <a:prstGeom prst="straightConnector1">
-                            <a:avLst/>
-                          </a:prstGeom>
-                          <a:noFill/>
-                          <a:ln w="9525" cap="flat" cmpd="sng">
-                            <a:solidFill>
-                              <a:srgbClr val="000000"/>
-                            </a:solidFill>
-                            <a:prstDash val="solid"/>
-                            <a:round/>
-                            <a:headEnd type="stealth" w="med" len="med"/>
-                            <a:tailEnd type="none" w="med" len="med"/>
-                          </a:ln>
-                        </wps:spPr>
-                        <wps:bodyPr/>
-                      </wps:wsp>
-                      <wps:wsp>
-                        <wps:cNvPr id="16" name="Connecteur : en angle 16"/>
-                        <wps:cNvCnPr/>
-                        <wps:spPr>
-                          <a:xfrm rot="5400000" flipH="1">
-                            <a:off x="916725" y="2163275"/>
-                            <a:ext cx="556200" cy="129600"/>
-                          </a:xfrm>
-                          <a:prstGeom prst="bentConnector4">
-                            <a:avLst>
-                              <a:gd name="adj1" fmla="val 32014"/>
-                              <a:gd name="adj2" fmla="val 283835"/>
-                            </a:avLst>
-                          </a:prstGeom>
-                          <a:noFill/>
-                          <a:ln w="9525" cap="flat" cmpd="sng">
-                            <a:solidFill>
-                              <a:srgbClr val="000000"/>
-                            </a:solidFill>
-                            <a:prstDash val="solid"/>
-                            <a:round/>
-                            <a:headEnd type="none" w="med" len="med"/>
-                            <a:tailEnd type="triangle" w="med" len="med"/>
-                          </a:ln>
-                        </wps:spPr>
-                        <wps:bodyPr/>
-                      </wps:wsp>
-                      <wps:wsp>
-                        <wps:cNvPr id="17" name="Connecteur droit avec flèche 17"/>
-                        <wps:cNvCnPr/>
-                        <wps:spPr>
-                          <a:xfrm rot="10800000">
-                            <a:off x="4275700" y="2155700"/>
-                            <a:ext cx="18900" cy="734100"/>
-                          </a:xfrm>
-                          <a:prstGeom prst="straightConnector1">
-                            <a:avLst/>
-                          </a:prstGeom>
-                          <a:noFill/>
-                          <a:ln w="9525" cap="flat" cmpd="sng">
-                            <a:solidFill>
-                              <a:srgbClr val="000000"/>
-                            </a:solidFill>
-                            <a:prstDash val="lgDash"/>
-                            <a:round/>
-                            <a:headEnd type="none" w="med" len="med"/>
-                            <a:tailEnd type="triangle" w="med" len="med"/>
-                          </a:ln>
-                        </wps:spPr>
-                        <wps:bodyPr/>
-                      </wps:wsp>
-                      <wps:wsp>
-                        <wps:cNvPr id="18" name="Connecteur droit avec flèche 18"/>
-                        <wps:cNvCnPr/>
-                        <wps:spPr>
-                          <a:xfrm rot="10800000">
-                            <a:off x="5415925" y="2142800"/>
-                            <a:ext cx="9600" cy="759900"/>
-                          </a:xfrm>
-                          <a:prstGeom prst="straightConnector1">
-                            <a:avLst/>
-                          </a:prstGeom>
-                          <a:noFill/>
-                          <a:ln w="9525" cap="flat" cmpd="sng">
-                            <a:solidFill>
-                              <a:srgbClr val="000000"/>
-                            </a:solidFill>
-                            <a:prstDash val="lgDash"/>
-                            <a:round/>
-                            <a:headEnd type="none" w="med" len="med"/>
-                            <a:tailEnd type="triangle" w="med" len="med"/>
-                          </a:ln>
-                        </wps:spPr>
-                        <wps:bodyPr/>
-                      </wps:wsp>
-                      <wps:wsp>
-                        <wps:cNvPr id="19" name="Connecteur droit avec flèche 19"/>
-                        <wps:cNvCnPr/>
-                        <wps:spPr>
-                          <a:xfrm>
-                            <a:off x="4872750" y="1461925"/>
-                            <a:ext cx="0" cy="288000"/>
-                          </a:xfrm>
-                          <a:prstGeom prst="straightConnector1">
-                            <a:avLst/>
-                          </a:prstGeom>
-                          <a:noFill/>
-                          <a:ln w="9525" cap="flat" cmpd="sng">
-                            <a:solidFill>
-                              <a:srgbClr val="000000"/>
-                            </a:solidFill>
-                            <a:prstDash val="solid"/>
-                            <a:round/>
-                            <a:headEnd type="none" w="med" len="med"/>
-                            <a:tailEnd type="triangle" w="med" len="med"/>
-                          </a:ln>
-                        </wps:spPr>
-                        <wps:bodyPr/>
-                      </wps:wsp>
-                      <wps:wsp>
-                        <wps:cNvPr id="20" name="Connecteur : en angle 20"/>
-                        <wps:cNvCnPr/>
-                        <wps:spPr>
-                          <a:xfrm>
-                            <a:off x="5705425" y="1261900"/>
-                            <a:ext cx="2127600" cy="783600"/>
-                          </a:xfrm>
-                          <a:prstGeom prst="bentConnector2">
-                            <a:avLst/>
-                          </a:prstGeom>
-                          <a:noFill/>
-                          <a:ln w="9525" cap="flat" cmpd="sng">
-                            <a:solidFill>
-                              <a:srgbClr val="000000"/>
-                            </a:solidFill>
-                            <a:prstDash val="solid"/>
-                            <a:round/>
-                            <a:headEnd type="triangle" w="med" len="med"/>
-                            <a:tailEnd type="none" w="med" len="med"/>
-                          </a:ln>
-                        </wps:spPr>
-                        <wps:bodyPr/>
-                      </wps:wsp>
-                      <wps:wsp>
-                        <wps:cNvPr id="21" name="Connecteur droit avec flèche 21"/>
-                        <wps:cNvCnPr/>
-                        <wps:spPr>
-                          <a:xfrm>
-                            <a:off x="2795500" y="1949950"/>
-                            <a:ext cx="1244400" cy="0"/>
-                          </a:xfrm>
-                          <a:prstGeom prst="straightConnector1">
-                            <a:avLst/>
-                          </a:prstGeom>
-                          <a:noFill/>
-                          <a:ln w="9525" cap="flat" cmpd="sng">
-                            <a:solidFill>
-                              <a:srgbClr val="000000"/>
-                            </a:solidFill>
-                            <a:prstDash val="solid"/>
-                            <a:round/>
-                            <a:headEnd type="none" w="med" len="med"/>
-                            <a:tailEnd type="none" w="med" len="med"/>
-                          </a:ln>
-                        </wps:spPr>
-                        <wps:bodyPr/>
-                      </wps:wsp>
-                      <wps:wsp>
-                        <wps:cNvPr id="22" name="Connecteur droit avec flèche 22"/>
-                        <wps:cNvCnPr/>
-                        <wps:spPr>
-                          <a:xfrm>
-                            <a:off x="2590825" y="2181875"/>
-                            <a:ext cx="1800" cy="324300"/>
-                          </a:xfrm>
-                          <a:prstGeom prst="straightConnector1">
-                            <a:avLst/>
-                          </a:prstGeom>
-                          <a:noFill/>
-                          <a:ln w="9525" cap="flat" cmpd="sng">
-                            <a:solidFill>
-                              <a:srgbClr val="000000"/>
-                            </a:solidFill>
-                            <a:prstDash val="solid"/>
-                            <a:round/>
-                            <a:headEnd type="none" w="med" len="med"/>
-                            <a:tailEnd type="none" w="med" len="med"/>
-                          </a:ln>
-                        </wps:spPr>
-                        <wps:bodyPr/>
-                      </wps:wsp>
-                      <wps:wsp>
-                        <wps:cNvPr id="23" name="Connecteur : en angle 23"/>
-                        <wps:cNvCnPr/>
-                        <wps:spPr>
-                          <a:xfrm rot="-5400000" flipH="1">
-                            <a:off x="2582175" y="1583825"/>
-                            <a:ext cx="400200" cy="3045300"/>
-                          </a:xfrm>
-                          <a:prstGeom prst="bentConnector3">
-                            <a:avLst>
-                              <a:gd name="adj1" fmla="val 159501"/>
-                            </a:avLst>
-                          </a:prstGeom>
-                          <a:noFill/>
-                          <a:ln w="9525" cap="flat" cmpd="sng">
-                            <a:solidFill>
-                              <a:srgbClr val="000000"/>
-                            </a:solidFill>
-                            <a:prstDash val="solid"/>
-                            <a:round/>
-                            <a:headEnd type="none" w="med" len="med"/>
-                            <a:tailEnd type="none" w="med" len="med"/>
-                          </a:ln>
-                        </wps:spPr>
-                        <wps:bodyPr/>
-                      </wps:wsp>
-                      <wps:wsp>
-                        <wps:cNvPr id="24" name="Zone de texte 24"/>
-                        <wps:cNvSpPr txBox="1"/>
-                        <wps:spPr>
-                          <a:xfrm>
-                            <a:off x="1022773" y="578012"/>
-                            <a:ext cx="1879435" cy="622789"/>
-                          </a:xfrm>
-                          <a:prstGeom prst="rect">
-                            <a:avLst/>
-                          </a:prstGeom>
-                          <a:noFill/>
-                          <a:ln>
-                            <a:noFill/>
-                          </a:ln>
-                        </wps:spPr>
-                        <wps:txbx>
-                          <w:txbxContent>
-                            <w:p>
-                              <w:pPr>
-                                <w:spacing w:line="240" w:lineRule="auto"/>
-                                <w:jc w:val="center"/>
-                                <w:textDirection w:val="btLr"/>
-                              </w:pPr>
-                              <w:r>
-                                <w:rPr>
-                                  <w:b/>
-                                  <w:color w:val="000000"/>
-                                  <w:sz w:val="30"/>
-                                </w:rPr>
-                                <w:t>Board</w:t>
-                              </w:r>
-                            </w:p>
-                          </w:txbxContent>
-                        </wps:txbx>
-                        <wps:bodyPr spcFirstLastPara="1" wrap="square" lIns="91425" tIns="91425" rIns="91425" bIns="91425" anchor="t" anchorCtr="0">
-                          <a:spAutoFit/>
-                        </wps:bodyPr>
-                      </wps:wsp>
-                      <wps:wsp>
-                        <wps:cNvPr id="25" name="Zone de texte 25"/>
-                        <wps:cNvSpPr txBox="1"/>
-                        <wps:spPr>
-                          <a:xfrm>
-                            <a:off x="4217042" y="593310"/>
-                            <a:ext cx="1319530" cy="622789"/>
-                          </a:xfrm>
-                          <a:prstGeom prst="rect">
-                            <a:avLst/>
-                          </a:prstGeom>
-                          <a:noFill/>
-                          <a:ln>
-                            <a:noFill/>
-                          </a:ln>
-                        </wps:spPr>
-                        <wps:txbx>
-                          <w:txbxContent>
-                            <w:p>
-                              <w:pPr>
-                                <w:spacing w:line="240" w:lineRule="auto"/>
-                                <w:jc w:val="center"/>
-                                <w:textDirection w:val="btLr"/>
-                              </w:pPr>
-                              <w:r>
-                                <w:rPr>
-                                  <w:b/>
-                                  <w:color w:val="000000"/>
-                                  <w:sz w:val="30"/>
-                                </w:rPr>
-                                <w:t>Match</w:t>
-                              </w:r>
-                            </w:p>
-                          </w:txbxContent>
-                        </wps:txbx>
-                        <wps:bodyPr spcFirstLastPara="1" wrap="square" lIns="91425" tIns="91425" rIns="91425" bIns="91425" anchor="t" anchorCtr="0">
-                          <a:spAutoFit/>
-                        </wps:bodyPr>
-                      </wps:wsp>
-                      <wps:wsp>
-                        <wps:cNvPr id="26" name="Zone de texte 26"/>
-                        <wps:cNvSpPr txBox="1"/>
-                        <wps:spPr>
-                          <a:xfrm>
-                            <a:off x="7134051" y="578012"/>
-                            <a:ext cx="1318592" cy="622789"/>
-                          </a:xfrm>
-                          <a:prstGeom prst="rect">
-                            <a:avLst/>
-                          </a:prstGeom>
-                          <a:noFill/>
-                          <a:ln>
-                            <a:noFill/>
-                          </a:ln>
-                        </wps:spPr>
-                        <wps:txbx>
-                          <w:txbxContent>
-                            <w:p>
-                              <w:pPr>
-                                <w:spacing w:line="240" w:lineRule="auto"/>
-                                <w:jc w:val="center"/>
-                                <w:textDirection w:val="btLr"/>
-                              </w:pPr>
-                              <w:r>
-                                <w:rPr>
-                                  <w:b/>
-                                  <w:color w:val="000000"/>
-                                  <w:sz w:val="30"/>
-                                </w:rPr>
-                                <w:t>Main</w:t>
-                              </w:r>
-                            </w:p>
-                          </w:txbxContent>
-                        </wps:txbx>
-                        <wps:bodyPr spcFirstLastPara="1" wrap="square" lIns="91425" tIns="91425" rIns="91425" bIns="91425" anchor="t" anchorCtr="0">
-                          <a:spAutoFit/>
-                        </wps:bodyPr>
-                      </wps:wsp>
-                    </wpg:wgp>
-                  </a:graphicData>
-                </a:graphic>
-              </wp:inline>
-            </w:drawing>
-          </mc:Choice>
-          <mc:Fallback>
-            <w:pict>
-              <v:group id="Groupe 1" o:spid="_x0000_s1026" style="width:453.1pt;height:201.5pt;mso-position-horizontal-relative:char;mso-position-vertical-relative:line" coordorigin="5552,4572" coordsize="84984,39650" o:gfxdata="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">
-                <v:rect id="Rectangle 2" o:spid="_x0000_s1027" style="position:absolute;left:5552;top:5162;width:27468;height:39060;visibility:visible;mso-wrap-style:square;v-text-anchor:middle" o:gfxdata="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" fillcolor="#a4c2f4">
-                  <v:stroke startarrowwidth="narrow" startarrowlength="short" endarrowwidth="narrow" endarrowlength="short" joinstyle="round"/>
-                  <v:textbox inset="2.53958mm,2.53958mm,2.53958mm,2.53958mm">
-                    <w:txbxContent>
-                      <w:p>
-                        <w:pPr>
-                          <w:spacing w:line="240" w:lineRule="auto"/>
-                          <w:jc w:val="center"/>
-                          <w:textDirection w:val="btLr"/>
-                        </w:pPr>
-                      </w:p>
-                    </w:txbxContent>
-                  </v:textbox>
-                </v:rect>
-                <v:rect id="Rectangle 3" o:spid="_x0000_s1028" style="position:absolute;left:35616;top:5162;width:27468;height:39060;visibility:visible;mso-wrap-style:square;v-text-anchor:middle" o:gfxdata="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" fillcolor="#fff2cc">
-                  <v:stroke startarrowwidth="narrow" startarrowlength="short" endarrowwidth="narrow" endarrowlength="short" joinstyle="round"/>
-                  <v:textbox inset="2.53958mm,2.53958mm,2.53958mm,2.53958mm">
-                    <w:txbxContent>
-                      <w:p>
-                        <w:pPr>
-                          <w:spacing w:line="240" w:lineRule="auto"/>
-                          <w:jc w:val="center"/>
-                          <w:textDirection w:val="btLr"/>
-                        </w:pPr>
-                      </w:p>
-                    </w:txbxContent>
-                  </v:textbox>
-                </v:rect>
-                <v:rect id="Rectangle 4" o:spid="_x0000_s1029" style="position:absolute;left:66017;top:4572;width:24519;height:39060;visibility:visible;mso-wrap-style:square;v-text-anchor:middle" o:gfxdata="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" fillcolor="#d9ead3">
-                  <v:stroke startarrowwidth="narrow" startarrowlength="short" endarrowwidth="narrow" endarrowlength="short" joinstyle="round"/>
-                  <v:textbox inset="2.53958mm,2.53958mm,2.53958mm,2.53958mm">
-                    <w:txbxContent>
-                      <w:p>
-                        <w:pPr>
-                          <w:spacing w:line="240" w:lineRule="auto"/>
-                          <w:jc w:val="center"/>
-                          <w:textDirection w:val="btLr"/>
-                        </w:pPr>
-                      </w:p>
-                    </w:txbxContent>
-                  </v:textbox>
-                </v:rect>
-                <v:shapetype id="_x0000_t202" coordsize="21600,21600" o:spt="202" path="m,l,21600r21600,l21600,xe">
-                  <v:stroke joinstyle="miter"/>
-                  <v:path gradientshapeok="t" o:connecttype="rect"/>
-                </v:shapetype>
-                <v:shape id="Zone de texte 5" o:spid="_x0000_s1030" type="#_x0000_t202" style="position:absolute;left:12662;top:10617;width:13926;height:6297;visibility:visible;mso-wrap-style:square;v-text-anchor:top" o:gfxdata="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" filled="f" strokeweight="1.5pt">
-                  <v:stroke startarrowwidth="narrow" startarrowlength="short" endarrowwidth="narrow" endarrowlength="short" joinstyle="round"/>
-                  <v:textbox style="mso-fit-shape-to-text:t" inset="2.53958mm,2.53958mm,2.53958mm,2.53958mm">
-                    <w:txbxContent>
-                      <w:p>
-                        <w:pPr>
-                          <w:spacing w:line="240" w:lineRule="auto"/>
-                          <w:jc w:val="center"/>
-                          <w:textDirection w:val="btLr"/>
-                        </w:pPr>
-                        <w:r>
-                          <w:rPr>
-                            <w:color w:val="000000"/>
-                            <w:sz w:val="28"/>
-                          </w:rPr>
-                          <w:t>Game</w:t>
-                        </w:r>
-                      </w:p>
-                    </w:txbxContent>
-                  </v:textbox>
-                </v:shape>
-                <v:shape id="Zone de texte 6" o:spid="_x0000_s1031" type="#_x0000_t202" style="position:absolute;left:11298;top:17496;width:16656;height:6296;visibility:visible;mso-wrap-style:square;v-text-anchor:top" o:gfxdata="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" filled="f" strokeweight="1.5pt">
-                  <v:stroke startarrowwidth="narrow" startarrowlength="short" endarrowwidth="narrow" endarrowlength="short" joinstyle="round"/>
-                  <v:textbox style="mso-fit-shape-to-text:t" inset="2.53958mm,2.53958mm,2.53958mm,2.53958mm">
-                    <w:txbxContent>
-                      <w:p>
-                        <w:pPr>
-                          <w:spacing w:line="240" w:lineRule="auto"/>
-                          <w:jc w:val="center"/>
-                          <w:textDirection w:val="btLr"/>
-                        </w:pPr>
-                        <w:r>
-                          <w:rPr>
-                            <w:color w:val="000000"/>
-                            <w:sz w:val="28"/>
-                          </w:rPr>
-                          <w:t>Board</w:t>
-                        </w:r>
-                      </w:p>
-                    </w:txbxContent>
-                  </v:textbox>
-                </v:shape>
-                <v:shapetype id="_x0000_t32" coordsize="21600,21600" o:spt="32" o:oned="t" path="m,l21600,21600e" filled="f">
-                  <v:path arrowok="t" fillok="f" o:connecttype="none"/>
-                  <o:lock v:ext="edit" shapetype="t"/>
-                </v:shapetype>
-                <v:shape id="Connecteur droit avec flèche 7" o:spid="_x0000_s1032" type="#_x0000_t32" style="position:absolute;left:19627;top:14619;width:0;height:2880;visibility:visible;mso-wrap-style:square" o:connectortype="straight" o:gfxdata="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"/>
-                <v:shape id="Zone de texte 8" o:spid="_x0000_s1033" type="#_x0000_t202" style="position:absolute;left:6978;top:25058;width:11235;height:6296;visibility:visible;mso-wrap-style:square;v-text-anchor:top" o:gfxdata="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" filled="f" strokeweight="1.5pt">
-                  <v:stroke startarrowwidth="narrow" startarrowlength="short" endarrowwidth="narrow" endarrowlength="short" joinstyle="round"/>
-                  <v:textbox style="mso-fit-shape-to-text:t" inset="2.53958mm,2.53958mm,2.53958mm,2.53958mm">
-                    <w:txbxContent>
-                      <w:p>
-                        <w:pPr>
-                          <w:spacing w:line="240" w:lineRule="auto"/>
-                          <w:jc w:val="center"/>
-                          <w:textDirection w:val="btLr"/>
-                        </w:pPr>
-                        <w:r>
-                          <w:rPr>
-                            <w:color w:val="000000"/>
-                            <w:sz w:val="28"/>
-                          </w:rPr>
-                          <w:t>Color</w:t>
-                        </w:r>
-                      </w:p>
-                    </w:txbxContent>
-                  </v:textbox>
-                </v:shape>
-                <v:shape id="Zone de texte 9" o:spid="_x0000_s1034" type="#_x0000_t202" style="position:absolute;left:20307;top:25058;width:11236;height:9465;visibility:visible;mso-wrap-style:square;v-text-anchor:top" o:gfxdata="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" filled="f" strokeweight="1.5pt">
-                  <v:stroke startarrowwidth="narrow" startarrowlength="short" endarrowwidth="narrow" endarrowlength="short" joinstyle="round"/>
-                  <v:textbox style="mso-fit-shape-to-text:t" inset="2.53958mm,2.53958mm,2.53958mm,2.53958mm">
-                    <w:txbxContent>
-                      <w:p>
-                        <w:pPr>
-                          <w:spacing w:line="240" w:lineRule="auto"/>
-                          <w:jc w:val="center"/>
-                          <w:textDirection w:val="btLr"/>
-                        </w:pPr>
-                        <w:r>
-                          <w:rPr>
-                            <w:color w:val="000000"/>
-                            <w:sz w:val="28"/>
-                          </w:rPr>
-                          <w:t>Position</w:t>
-                        </w:r>
-                      </w:p>
-                    </w:txbxContent>
-                  </v:textbox>
-                </v:shape>
-                <v:shape id="Zone de texte 10" o:spid="_x0000_s1035" type="#_x0000_t202" style="position:absolute;left:69496;top:20452;width:17659;height:9465;visibility:visible;mso-wrap-style:square;v-text-anchor:top" o:gfxdata="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" filled="f" strokeweight="1.5pt">
-                  <v:stroke startarrowwidth="narrow" startarrowlength="short" endarrowwidth="narrow" endarrowlength="short" joinstyle="round"/>
-                  <v:textbox style="mso-fit-shape-to-text:t" inset="2.53958mm,2.53958mm,2.53958mm,2.53958mm">
-                    <w:txbxContent>
-                      <w:p>
-                        <w:pPr>
-                          <w:spacing w:line="240" w:lineRule="auto"/>
-                          <w:jc w:val="center"/>
-                          <w:textDirection w:val="btLr"/>
-                        </w:pPr>
-                        <w:r>
-                          <w:rPr>
-                            <w:color w:val="000000"/>
-                            <w:sz w:val="28"/>
-                          </w:rPr>
-                          <w:t>ProjetPOOGomoku</w:t>
-                        </w:r>
-                      </w:p>
-                    </w:txbxContent>
-                  </v:textbox>
-                </v:shape>
-                <v:shape id="Zone de texte 11" o:spid="_x0000_s1036" type="#_x0000_t202" style="position:absolute;left:40397;top:10616;width:16656;height:6296;visibility:visible;mso-wrap-style:square;v-text-anchor:top" o:gfxdata="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" filled="f" strokeweight="1.5pt">
-                  <v:stroke startarrowwidth="narrow" startarrowlength="short" endarrowwidth="narrow" endarrowlength="short" joinstyle="round"/>
-                  <v:textbox style="mso-fit-shape-to-text:t" inset="2.53958mm,2.53958mm,2.53958mm,2.53958mm">
-                    <w:txbxContent>
-                      <w:p>
-                        <w:pPr>
-                          <w:spacing w:line="240" w:lineRule="auto"/>
-                          <w:jc w:val="center"/>
-                          <w:textDirection w:val="btLr"/>
-                        </w:pPr>
-                        <w:r>
-                          <w:rPr>
-                            <w:color w:val="000000"/>
-                            <w:sz w:val="28"/>
-                          </w:rPr>
-                          <w:t>Match</w:t>
-                        </w:r>
-                      </w:p>
-                    </w:txbxContent>
-                  </v:textbox>
-                </v:shape>
-                <v:shape id="Zone de texte 12" o:spid="_x0000_s1037" type="#_x0000_t202" style="position:absolute;left:40397;top:17496;width:16656;height:6296;visibility:visible;mso-wrap-style:square;v-text-anchor:top" o:gfxdata="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" filled="f" strokeweight="1.5pt">
-                  <v:stroke startarrowwidth="narrow" startarrowlength="short" endarrowwidth="narrow" endarrowlength="short" joinstyle="round"/>
-                  <v:textbox style="mso-fit-shape-to-text:t" inset="2.53958mm,2.53958mm,2.53958mm,2.53958mm">
-                    <w:txbxContent>
-                      <w:p>
-                        <w:pPr>
-                          <w:spacing w:line="240" w:lineRule="auto"/>
-                          <w:jc w:val="center"/>
-                          <w:textDirection w:val="btLr"/>
-                        </w:pPr>
-                        <w:r>
-                          <w:rPr>
-                            <w:color w:val="000000"/>
-                            <w:sz w:val="28"/>
-                          </w:rPr>
-                          <w:t>Player</w:t>
-                        </w:r>
-                      </w:p>
-                    </w:txbxContent>
-                  </v:textbox>
-                </v:shape>
-                <v:shape id="Zone de texte 13" o:spid="_x0000_s1038" type="#_x0000_t202" style="position:absolute;left:36708;top:29059;width:12670;height:9465;visibility:visible;mso-wrap-style:square;v-text-anchor:top" o:gfxdata="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" filled="f" strokeweight="1.5pt">
-                  <v:stroke startarrowwidth="narrow" startarrowlength="short" endarrowwidth="narrow" endarrowlength="short" joinstyle="round"/>
-                  <v:textbox style="mso-fit-shape-to-text:t" inset="2.53958mm,2.53958mm,2.53958mm,2.53958mm">
-                    <w:txbxContent>
-                      <w:p>
-                        <w:pPr>
-                          <w:spacing w:line="240" w:lineRule="auto"/>
-                          <w:jc w:val="center"/>
-                          <w:textDirection w:val="btLr"/>
-                        </w:pPr>
-                        <w:r>
-                          <w:rPr>
-                            <w:color w:val="000000"/>
-                            <w:sz w:val="28"/>
-                          </w:rPr>
-                          <w:t>HumanPlayer</w:t>
-                        </w:r>
-                      </w:p>
-                    </w:txbxContent>
-                  </v:textbox>
-                </v:shape>
-                <v:shape id="Zone de texte 14" o:spid="_x0000_s1039" type="#_x0000_t202" style="position:absolute;left:50583;top:29059;width:11432;height:6297;visibility:visible;mso-wrap-style:square;v-text-anchor:top" o:gfxdata="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" filled="f" strokeweight="1.5pt">
-                  <v:stroke startarrowwidth="narrow" startarrowlength="short" endarrowwidth="narrow" endarrowlength="short" joinstyle="round"/>
-                  <v:textbox style="mso-fit-shape-to-text:t" inset="2.53958mm,2.53958mm,2.53958mm,2.53958mm">
-                    <w:txbxContent>
-                      <w:p>
-                        <w:pPr>
-                          <w:spacing w:line="240" w:lineRule="auto"/>
-                          <w:jc w:val="center"/>
-                          <w:textDirection w:val="btLr"/>
-                        </w:pPr>
-                        <w:r>
-                          <w:rPr>
-                            <w:color w:val="000000"/>
-                            <w:sz w:val="28"/>
-                          </w:rPr>
-                          <w:t>IA</w:t>
-                        </w:r>
-                      </w:p>
-                    </w:txbxContent>
-                  </v:textbox>
-                </v:shape>
-                <v:shape id="Connecteur droit avec flèche 15" o:spid="_x0000_s1040" type="#_x0000_t32" style="position:absolute;left:26591;top:12618;width:13809;height:0;visibility:visible;mso-wrap-style:square" o:connectortype="straight" o:gfxdata="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">
-                  <v:stroke startarrow="classic"/>
-                </v:shape>
-                <v:shapetype id="_x0000_t35" coordsize="21600,21600" o:spt="35" o:oned="t" adj="10800,10800" path="m,l@0,0@0@1,21600@1,21600,21600e" filled="f">
-                  <v:stroke joinstyle="miter"/>
-                  <v:formulas>
-                    <v:f eqn="val #0"/>
-                    <v:f eqn="val #1"/>
-                    <v:f eqn="mid #0 width"/>
-                    <v:f eqn="prod #1 1 2"/>
-                  </v:formulas>
-                  <v:path arrowok="t" fillok="f" o:connecttype="none"/>
-                  <v:handles>
-                    <v:h position="#0,@3"/>
-                    <v:h position="@2,#1"/>
-                  </v:handles>
-                  <o:lock v:ext="edit" shapetype="t"/>
-                </v:shapetype>
-                <v:shape id="Connecteur : en angle 16" o:spid="_x0000_s1041" type="#_x0000_t35" style="position:absolute;left:9167;top:21632;width:5562;height:1296;rotation:-90;flip:x;visibility:visible;mso-wrap-style:square" o:connectortype="elbow" o:gfxdata="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" adj="6915,61308">
-                  <v:stroke endarrow="block" joinstyle="round"/>
-                </v:shape>
-                <v:shape id="Connecteur droit avec flèche 17" o:spid="_x0000_s1042" type="#_x0000_t32" style="position:absolute;left:42757;top:21557;width:189;height:7341;rotation:180;visibility:visible;mso-wrap-style:square" o:connectortype="straight" o:gfxdata="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">
-                  <v:stroke dashstyle="longDash" endarrow="block"/>
-                </v:shape>
-                <v:shape id="Connecteur droit avec flèche 18" o:spid="_x0000_s1043" type="#_x0000_t32" style="position:absolute;left:54159;top:21428;width:96;height:7599;rotation:180;visibility:visible;mso-wrap-style:square" o:connectortype="straight" o:gfxdata="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">
-                  <v:stroke dashstyle="longDash" endarrow="block"/>
-                </v:shape>
-                <v:shape id="Connecteur droit avec flèche 19" o:spid="_x0000_s1044" type="#_x0000_t32" style="position:absolute;left:48727;top:14619;width:0;height:2880;visibility:visible;mso-wrap-style:square" o:connectortype="straight" o:gfxdata="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">
-                  <v:stroke endarrow="block"/>
-                </v:shape>
-                <v:shapetype id="_x0000_t33" coordsize="21600,21600" o:spt="33" o:oned="t" path="m,l21600,r,21600e" filled="f">
-                  <v:stroke joinstyle="miter"/>
-                  <v:path arrowok="t" fillok="f" o:connecttype="none"/>
-                  <o:lock v:ext="edit" shapetype="t"/>
-                </v:shapetype>
-                <v:shape id="Connecteur : en angle 20" o:spid="_x0000_s1045" type="#_x0000_t33" style="position:absolute;left:57054;top:12619;width:21276;height:7836;visibility:visible;mso-wrap-style:square" o:connectortype="elbow" o:gfxdata="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">
-                  <v:stroke startarrow="block" joinstyle="round"/>
-                </v:shape>
-                <v:shape id="Connecteur droit avec flèche 21" o:spid="_x0000_s1046" type="#_x0000_t32" style="position:absolute;left:27955;top:19499;width:12444;height:0;visibility:visible;mso-wrap-style:square" o:connectortype="straight" o:gfxdata="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"/>
-                <v:shape id="Connecteur droit avec flèche 22" o:spid="_x0000_s1047" type="#_x0000_t32" style="position:absolute;left:25908;top:21818;width:18;height:3243;visibility:visible;mso-wrap-style:square" o:connectortype="straight" o:gfxdata="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"/>
-                <v:shapetype id="_x0000_t34" coordsize="21600,21600" o:spt="34" o:oned="t" adj="10800" path="m,l@0,0@0,21600,21600,21600e" filled="f">
-                  <v:stroke joinstyle="miter"/>
-                  <v:formulas>
-                    <v:f eqn="val #0"/>
-                  </v:formulas>
-                  <v:path arrowok="t" fillok="f" o:connecttype="none"/>
-                  <v:handles>
-                    <v:h position="#0,center"/>
-                  </v:handles>
-                  <o:lock v:ext="edit" shapetype="t"/>
-                </v:shapetype>
-                <v:shape id="Connecteur : en angle 23" o:spid="_x0000_s1048" type="#_x0000_t34" style="position:absolute;left:25822;top:15837;width:4002;height:30453;rotation:90;flip:x;visibility:visible;mso-wrap-style:square" o:connectortype="elbow" o:gfxdata="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" adj="34452">
-                  <v:stroke joinstyle="round"/>
-                </v:shape>
-                <v:shape id="Zone de texte 24" o:spid="_x0000_s1049" type="#_x0000_t202" style="position:absolute;left:10227;top:5780;width:18795;height:6228;visibility:visible;mso-wrap-style:square;v-text-anchor:top" o:gfxdata="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" filled="f" stroked="f">
-                  <v:textbox style="mso-fit-shape-to-text:t" inset="2.53958mm,2.53958mm,2.53958mm,2.53958mm">
-                    <w:txbxContent>
-                      <w:p>
-                        <w:pPr>
-                          <w:spacing w:line="240" w:lineRule="auto"/>
-                          <w:jc w:val="center"/>
-                          <w:textDirection w:val="btLr"/>
-                        </w:pPr>
-                        <w:r>
-                          <w:rPr>
-                            <w:b/>
-                            <w:color w:val="000000"/>
-                            <w:sz w:val="30"/>
-                          </w:rPr>
-                          <w:t>Board</w:t>
-                        </w:r>
-                      </w:p>
-                    </w:txbxContent>
-                  </v:textbox>
-                </v:shape>
-                <v:shape id="Zone de texte 25" o:spid="_x0000_s1050" type="#_x0000_t202" style="position:absolute;left:42170;top:5933;width:13195;height:6227;visibility:visible;mso-wrap-style:square;v-text-anchor:top" o:gfxdata="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" filled="f" stroked="f">
-                  <v:textbox style="mso-fit-shape-to-text:t" inset="2.53958mm,2.53958mm,2.53958mm,2.53958mm">
-                    <w:txbxContent>
-                      <w:p>
-                        <w:pPr>
-                          <w:spacing w:line="240" w:lineRule="auto"/>
-                          <w:jc w:val="center"/>
-                          <w:textDirection w:val="btLr"/>
-                        </w:pPr>
-                        <w:r>
-                          <w:rPr>
-                            <w:b/>
-                            <w:color w:val="000000"/>
-                            <w:sz w:val="30"/>
-                          </w:rPr>
-                          <w:t>Match</w:t>
-                        </w:r>
-                      </w:p>
-                    </w:txbxContent>
-                  </v:textbox>
-                </v:shape>
-                <v:shape id="Zone de texte 26" o:spid="_x0000_s1051" type="#_x0000_t202" style="position:absolute;left:71340;top:5780;width:13186;height:6228;visibility:visible;mso-wrap-style:square;v-text-anchor:top" o:gfxdata="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" filled="f" stroked="f">
-                  <v:textbox style="mso-fit-shape-to-text:t" inset="2.53958mm,2.53958mm,2.53958mm,2.53958mm">
-                    <w:txbxContent>
-                      <w:p>
-                        <w:pPr>
-                          <w:spacing w:line="240" w:lineRule="auto"/>
-                          <w:jc w:val="center"/>
-                          <w:textDirection w:val="btLr"/>
-                        </w:pPr>
-                        <w:r>
-                          <w:rPr>
-                            <w:b/>
-                            <w:color w:val="000000"/>
-                            <w:sz w:val="30"/>
-                          </w:rPr>
-                          <w:t>Main</w:t>
-                        </w:r>
-                      </w:p>
-                    </w:txbxContent>
-                  </v:textbox>
-                </v:shape>
-                <w10:anchorlock/>
-              </v:group>
-            </w:pict>
-          </mc:Fallback>
-        </mc:AlternateContent>
-      </w:r>
-    </w:p>
-    <w:p/>
-    <w:p/>
-    <w:p/>
-    <w:p/>
-    <w:p/>
-    <w:p/>
-    <w:p/>
-    <w:p/>
-    <w:p/>
     <w:p>
       <w:pPr>
         <w:rPr>
@@ -2314,82 +1140,344 @@
           <w:u w:val="single"/>
         </w:rPr>
       </w:pPr>
-      <w:r>
+    </w:p>
+    <w:p>
+      <w:pPr>
         <w:rPr>
           <w:b/>
           <w:sz w:val="32"/>
           <w:szCs w:val="32"/>
           <w:u w:val="single"/>
         </w:rPr>
-        <w:t>Les choix effectués pour la programmation.</w:t>
-      </w:r>
-    </w:p>
-    <w:p>
-      <w:pPr>
-        <w:spacing w:before="240" w:after="240"/>
-        <w:jc w:val="both"/>
-      </w:pPr>
-      <w:r>
-        <w:t>Pour la réalisation de ce jeu, nous avons effectué certains choix. En effet, le plateau de jeu est un tableau à deux dimensions de couleurs. Chaque joueur est associé à une couleur. De cette façon, on affiche le caractère espace lorsque les cases du platea</w:t>
-      </w:r>
-      <w:r>
-        <w:t>u ne sont pas occupées. Alors caractère croix “x”, ou rond “o” associé au joueur courant est affiché sur le plateau quand un nouveau pion est placé sur le plateau.</w:t>
-      </w:r>
-    </w:p>
-    <w:p>
-      <w:pPr>
-        <w:spacing w:before="240" w:after="240"/>
-        <w:jc w:val="both"/>
-      </w:pPr>
-      <w:r>
-        <w:t>La classe Match contient principalement une méthode run() responsable du lancement du jeu. L</w:t>
-      </w:r>
-      <w:r>
-        <w:t>a classe ProjetPOOGomoku est chargée de créer une nouvelle instance de match et lancer le run. De cette façon l'exécution d’une partie se déroule avec l’appel à la méthode run</w:t>
-      </w:r>
-    </w:p>
-    <w:p>
-      <w:pPr>
-        <w:spacing w:before="240" w:after="240"/>
-        <w:jc w:val="both"/>
-        <w:rPr>
-          <w:sz w:val="24"/>
-          <w:szCs w:val="24"/>
-        </w:rPr>
-      </w:pPr>
-      <w:r>
-        <w:t xml:space="preserve">Nous avons fait en sorte que le joueur puisse choisir la taille du plateau de jeu. Nous vérifions alors la validité de la taille de plateau de jeu entrée par le joueur. De plus, lorsque le joueur saisit une position à laquelle il souhaite jouer, il saisit </w:t>
-      </w:r>
-      <w:r>
-        <w:t>une chaîne de caractère avec une lettre majuscule pour les lettres et un chiffre pour les colonnes. Cette chaîne de caractères est convertie en entiers par la suite de façon à pouvoir l’utiliser comme une position de deux entiers ligne et colonne.</w:t>
-      </w:r>
-    </w:p>
-    <w:p>
-      <w:pPr>
-        <w:spacing w:before="240" w:after="240"/>
+      </w:pPr>
+      <w:r>
         <w:rPr>
           <w:b/>
           <w:sz w:val="32"/>
           <w:szCs w:val="32"/>
           <w:u w:val="single"/>
         </w:rPr>
-      </w:pPr>
-    </w:p>
-    <w:p>
-      <w:pPr>
-        <w:spacing w:before="240" w:after="240"/>
+        <w:t>Les choix effectués pour la programmation.</w:t>
+      </w:r>
+    </w:p>
+    <w:p>
+      <w:pPr>
+        <w:spacing w:before="240" w:after="240"/>
+        <w:jc w:val="both"/>
+      </w:pPr>
+      <w:r>
+        <w:t>Pour la réalisation de ce jeu</w:t>
+      </w:r>
+      <w:r>
+        <w:t>, j’ai</w:t>
+      </w:r>
+      <w:r>
+        <w:t xml:space="preserve"> effectué certains choix. En effet, le plateau de jeu est un tableau à deux dimensions de </w:t>
+      </w:r>
+      <w:r>
+        <w:t>caractères</w:t>
+      </w:r>
+      <w:r>
+        <w:t xml:space="preserve">. </w:t>
+      </w:r>
+      <w:r>
+        <w:t>Le</w:t>
+      </w:r>
+      <w:r>
+        <w:t xml:space="preserve"> joueur est associé </w:t>
+      </w:r>
+      <w:r>
+        <w:t xml:space="preserve">au </w:t>
+      </w:r>
+      <w:proofErr w:type="spellStart"/>
+      <w:r>
+        <w:t>carcatère</w:t>
+      </w:r>
+      <w:proofErr w:type="spellEnd"/>
+      <w:r>
+        <w:t xml:space="preserve"> « P »</w:t>
+      </w:r>
+      <w:r>
+        <w:t xml:space="preserve">. De cette façon, </w:t>
+      </w:r>
+      <w:r>
+        <w:t>j’</w:t>
+      </w:r>
+      <w:r>
+        <w:t xml:space="preserve">affiche le caractère </w:t>
+      </w:r>
+      <w:r>
+        <w:t>«. » lorsque</w:t>
+      </w:r>
+      <w:r>
+        <w:t xml:space="preserve"> les cases du plateau ne sont pas occupées. Alors </w:t>
+      </w:r>
+      <w:r>
+        <w:t xml:space="preserve">le </w:t>
+      </w:r>
+      <w:r>
+        <w:t xml:space="preserve">caractère croix </w:t>
+      </w:r>
+      <w:r>
+        <w:t>« X »</w:t>
+      </w:r>
+      <w:r>
+        <w:t xml:space="preserve"> représente la cible ou il faut amener la caisse et le</w:t>
+      </w:r>
+      <w:r>
+        <w:t xml:space="preserve"> “</w:t>
+      </w:r>
+      <w:r>
+        <w:t>C</w:t>
+      </w:r>
+      <w:r>
+        <w:t xml:space="preserve">” </w:t>
+      </w:r>
+      <w:r>
+        <w:t xml:space="preserve">est </w:t>
+      </w:r>
+      <w:r>
+        <w:t xml:space="preserve">associé </w:t>
+      </w:r>
+      <w:r>
+        <w:t>à la caisse</w:t>
+      </w:r>
+      <w:r>
+        <w:t>.</w:t>
+      </w:r>
+    </w:p>
+    <w:p>
+      <w:pPr>
+        <w:spacing w:before="240" w:after="240"/>
+        <w:jc w:val="both"/>
+      </w:pPr>
+      <w:r>
+        <w:t xml:space="preserve">Quand la position du caractère « C » est égale </w:t>
+      </w:r>
+      <w:r>
+        <w:t>à</w:t>
+      </w:r>
+      <w:r>
+        <w:t xml:space="preserve"> la position du </w:t>
+      </w:r>
+      <w:r>
+        <w:t>caractère</w:t>
+      </w:r>
+      <w:r>
+        <w:t xml:space="preserve"> « X »</w:t>
+      </w:r>
+      <w:r>
+        <w:t xml:space="preserve"> la partie est finie.</w:t>
+      </w:r>
+    </w:p>
+    <w:p>
+      <w:pPr>
+        <w:spacing w:before="240" w:after="240"/>
+        <w:jc w:val="both"/>
+      </w:pPr>
+      <w:r>
+        <w:t xml:space="preserve">Le joueur peut choisir </w:t>
+      </w:r>
+      <w:r>
+        <w:t xml:space="preserve">la position de son « pion » au départ, combien de caisse il veut mettre et où. L’emplacement des murs et des cibles avant de </w:t>
+      </w:r>
+      <w:r>
+        <w:t>lancer</w:t>
+      </w:r>
+      <w:r>
+        <w:t xml:space="preserve"> une partie.</w:t>
+      </w:r>
+    </w:p>
+    <w:p>
+      <w:pPr>
+        <w:spacing w:before="240" w:after="240"/>
+        <w:jc w:val="both"/>
+      </w:pPr>
+      <w:r>
+        <w:t xml:space="preserve">La classe </w:t>
+      </w:r>
+      <w:r>
+        <w:t>Player</w:t>
+      </w:r>
+      <w:r>
+        <w:t xml:space="preserve"> contient une méthode </w:t>
+      </w:r>
+      <w:proofErr w:type="gramStart"/>
+      <w:r>
+        <w:t>run(</w:t>
+      </w:r>
+      <w:proofErr w:type="gramEnd"/>
+      <w:r>
+        <w:t>) responsable du lancement du jeu.</w:t>
+      </w:r>
+      <w:r>
+        <w:t xml:space="preserve"> D’une méthode </w:t>
+      </w:r>
+      <w:proofErr w:type="spellStart"/>
+      <w:r>
+        <w:t>play</w:t>
+      </w:r>
+      <w:proofErr w:type="spellEnd"/>
+      <w:r>
+        <w:t xml:space="preserve"> qui prend en paramètre un </w:t>
+      </w:r>
+      <w:proofErr w:type="spellStart"/>
+      <w:r>
+        <w:t>board</w:t>
+      </w:r>
+      <w:proofErr w:type="spellEnd"/>
+      <w:r>
+        <w:t xml:space="preserve"> crée et un dialogue (méthode de la classe Direction joueur) qui gère la boucle de jeu. Et d’un </w:t>
+      </w:r>
+      <w:proofErr w:type="spellStart"/>
+      <w:r>
+        <w:t>fileBoardBuilder</w:t>
+      </w:r>
+      <w:proofErr w:type="spellEnd"/>
+      <w:r>
+        <w:t xml:space="preserve"> qui gère l’affiche d’un fichier texte choisi.</w:t>
+      </w:r>
+    </w:p>
+    <w:p>
+      <w:pPr>
+        <w:spacing w:before="240" w:after="240"/>
+        <w:jc w:val="both"/>
+      </w:pPr>
+      <w:r>
+        <w:t>L</w:t>
+      </w:r>
+      <w:r>
+        <w:t>orsque le joueur saisit une position à laquelle il souhaite jouer, il saisit une chaîne de caractère</w:t>
+      </w:r>
+      <w:r>
+        <w:t xml:space="preserve">s </w:t>
+      </w:r>
+      <w:r>
+        <w:t xml:space="preserve">« LRUD » </w:t>
+      </w:r>
+      <w:r>
+        <w:t>avec une lettre majuscule pour</w:t>
+      </w:r>
+      <w:r>
+        <w:t xml:space="preserve"> donner la direction</w:t>
+      </w:r>
+      <w:r>
+        <w:t>. Cette chaîne de caractère</w:t>
+      </w:r>
+      <w:r>
+        <w:t xml:space="preserve"> est gérée par deux switch un dans la class </w:t>
+      </w:r>
+      <w:proofErr w:type="spellStart"/>
+      <w:r>
+        <w:t>Board</w:t>
+      </w:r>
+      <w:proofErr w:type="spellEnd"/>
+      <w:r>
+        <w:t xml:space="preserve"> (méthode </w:t>
+      </w:r>
+      <w:proofErr w:type="spellStart"/>
+      <w:r>
+        <w:t>next</w:t>
+      </w:r>
+      <w:proofErr w:type="spellEnd"/>
+      <w:r>
+        <w:t xml:space="preserve">) et l’autre dans </w:t>
+      </w:r>
+      <w:proofErr w:type="spellStart"/>
+      <w:r>
+        <w:t>DirectionJoueur</w:t>
+      </w:r>
+      <w:proofErr w:type="spellEnd"/>
+      <w:r>
+        <w:t xml:space="preserve"> (méthode dialogue)</w:t>
+      </w:r>
+      <w:r>
+        <w:t>.</w:t>
+      </w:r>
+    </w:p>
+    <w:p>
+      <w:pPr>
+        <w:spacing w:before="240" w:after="240"/>
+        <w:jc w:val="both"/>
+      </w:pPr>
+    </w:p>
+    <w:p>
+      <w:pPr>
+        <w:spacing w:before="240" w:after="240"/>
+        <w:jc w:val="both"/>
+      </w:pPr>
+      <w:r>
+        <w:t xml:space="preserve">La classe </w:t>
+      </w:r>
+      <w:proofErr w:type="spellStart"/>
+      <w:r>
+        <w:t>Admi</w:t>
+      </w:r>
+      <w:r>
+        <w:t>nistrator</w:t>
+      </w:r>
+      <w:proofErr w:type="spellEnd"/>
+      <w:r>
+        <w:t xml:space="preserve"> crée une base de </w:t>
+      </w:r>
+      <w:r>
+        <w:t>données</w:t>
+      </w:r>
+      <w:r>
+        <w:t xml:space="preserve"> dans laquelle on peut crée de nouveau plateau, lire </w:t>
+      </w:r>
+      <w:r>
+        <w:t>des plateaux</w:t>
+      </w:r>
+      <w:r>
+        <w:t xml:space="preserve"> qui sont des fichier texte, supprimer</w:t>
+      </w:r>
+    </w:p>
+    <w:p>
+      <w:pPr>
+        <w:spacing w:before="240" w:after="240"/>
+        <w:jc w:val="both"/>
+      </w:pPr>
+      <w:r>
+        <w:t>J’ai fait l’implémentation d’une commande pour quitter le jeu : « /</w:t>
+      </w:r>
+      <w:proofErr w:type="spellStart"/>
+      <w:r>
+        <w:t>quit</w:t>
+      </w:r>
+      <w:proofErr w:type="spellEnd"/>
+      <w:r>
+        <w:t> »</w:t>
+      </w:r>
+      <w:r>
+        <w:t xml:space="preserve"> </w:t>
+      </w:r>
+      <w:r>
+        <w:t>à tout moment</w:t>
+      </w:r>
+      <w:r>
+        <w:t xml:space="preserve"> le joueur peut partir et un message s’affiche : « Abandon du joueur ».  </w:t>
+      </w:r>
+    </w:p>
+    <w:p>
+      <w:pPr>
+        <w:spacing w:before="240" w:after="240"/>
+        <w:jc w:val="both"/>
+      </w:pPr>
+    </w:p>
+    <w:p>
+      <w:pPr>
+        <w:spacing w:before="240" w:after="240"/>
+      </w:pPr>
+      <w:r>
         <w:rPr>
           <w:b/>
           <w:sz w:val="32"/>
           <w:szCs w:val="32"/>
           <w:u w:val="single"/>
         </w:rPr>
-      </w:pPr>
-    </w:p>
-    <w:p>
-      <w:pPr>
-        <w:spacing w:before="240" w:after="240"/>
-      </w:pPr>
+        <w:t>Quelque image du jeu</w:t>
+      </w:r>
       <w:r>
         <w:rPr>
           <w:b/>
@@ -2397,16 +1485,306 @@
           <w:szCs w:val="32"/>
           <w:u w:val="single"/>
         </w:rPr>
-        <w:t>Conclus</w:t>
-      </w:r>
-      <w:r>
+        <w:t xml:space="preserve"> :</w:t>
+      </w:r>
+      <w:r>
+        <w:t xml:space="preserve"> </w:t>
+      </w:r>
+    </w:p>
+    <w:p>
+      <w:pPr>
+        <w:spacing w:before="240" w:after="240"/>
+        <w:jc w:val="both"/>
+      </w:pPr>
+      <w:r>
+        <w:rPr>
+          <w:noProof/>
+        </w:rPr>
+        <w:drawing>
+          <wp:inline distT="0" distB="0" distL="0" distR="0" wp14:anchorId="5D7EF051" wp14:editId="2EE0B7BB">
+            <wp:extent cx="1891500" cy="2003706"/>
+            <wp:effectExtent l="0" t="0" r="0" b="0"/>
+            <wp:docPr id="1" name="Image 1"/>
+            <wp:cNvGraphicFramePr>
+              <a:graphicFrameLocks xmlns:a="http://schemas.openxmlformats.org/drawingml/2006/main" noChangeAspect="1"/>
+            </wp:cNvGraphicFramePr>
+            <a:graphic xmlns:a="http://schemas.openxmlformats.org/drawingml/2006/main">
+              <a:graphicData uri="http://schemas.openxmlformats.org/drawingml/2006/picture">
+                <pic:pic xmlns:pic="http://schemas.openxmlformats.org/drawingml/2006/picture">
+                  <pic:nvPicPr>
+                    <pic:cNvPr id="1" name=""/>
+                    <pic:cNvPicPr/>
+                  </pic:nvPicPr>
+                  <pic:blipFill>
+                    <a:blip r:embed="rId8"/>
+                    <a:stretch>
+                      <a:fillRect/>
+                    </a:stretch>
+                  </pic:blipFill>
+                  <pic:spPr>
+                    <a:xfrm>
+                      <a:off x="0" y="0"/>
+                      <a:ext cx="1894870" cy="2007276"/>
+                    </a:xfrm>
+                    <a:prstGeom prst="rect">
+                      <a:avLst/>
+                    </a:prstGeom>
+                  </pic:spPr>
+                </pic:pic>
+              </a:graphicData>
+            </a:graphic>
+          </wp:inline>
+        </w:drawing>
+      </w:r>
+    </w:p>
+    <w:p>
+      <w:pPr>
+        <w:spacing w:before="240" w:after="240"/>
+        <w:jc w:val="both"/>
+      </w:pPr>
+      <w:r>
+        <w:rPr>
+          <w:noProof/>
+        </w:rPr>
+        <w:drawing>
+          <wp:inline distT="0" distB="0" distL="0" distR="0" wp14:anchorId="7899D9C8" wp14:editId="72F84310">
+            <wp:extent cx="1698820" cy="1795896"/>
+            <wp:effectExtent l="0" t="0" r="0" b="0"/>
+            <wp:docPr id="32" name="Image 32"/>
+            <wp:cNvGraphicFramePr>
+              <a:graphicFrameLocks xmlns:a="http://schemas.openxmlformats.org/drawingml/2006/main" noChangeAspect="1"/>
+            </wp:cNvGraphicFramePr>
+            <a:graphic xmlns:a="http://schemas.openxmlformats.org/drawingml/2006/main">
+              <a:graphicData uri="http://schemas.openxmlformats.org/drawingml/2006/picture">
+                <pic:pic xmlns:pic="http://schemas.openxmlformats.org/drawingml/2006/picture">
+                  <pic:nvPicPr>
+                    <pic:cNvPr id="1" name=""/>
+                    <pic:cNvPicPr/>
+                  </pic:nvPicPr>
+                  <pic:blipFill>
+                    <a:blip r:embed="rId9"/>
+                    <a:stretch>
+                      <a:fillRect/>
+                    </a:stretch>
+                  </pic:blipFill>
+                  <pic:spPr>
+                    <a:xfrm>
+                      <a:off x="0" y="0"/>
+                      <a:ext cx="1700248" cy="1797405"/>
+                    </a:xfrm>
+                    <a:prstGeom prst="rect">
+                      <a:avLst/>
+                    </a:prstGeom>
+                  </pic:spPr>
+                </pic:pic>
+              </a:graphicData>
+            </a:graphic>
+          </wp:inline>
+        </w:drawing>
+      </w:r>
+    </w:p>
+    <w:p>
+      <w:pPr>
+        <w:spacing w:before="240" w:after="240"/>
+        <w:jc w:val="both"/>
+      </w:pPr>
+      <w:r>
+        <w:rPr>
+          <w:noProof/>
+        </w:rPr>
+        <w:drawing>
+          <wp:inline distT="0" distB="0" distL="0" distR="0" wp14:anchorId="235BABF0" wp14:editId="3DFD2395">
+            <wp:extent cx="1855550" cy="1554222"/>
+            <wp:effectExtent l="0" t="0" r="0" b="8255"/>
+            <wp:docPr id="33" name="Image 33"/>
+            <wp:cNvGraphicFramePr>
+              <a:graphicFrameLocks xmlns:a="http://schemas.openxmlformats.org/drawingml/2006/main" noChangeAspect="1"/>
+            </wp:cNvGraphicFramePr>
+            <a:graphic xmlns:a="http://schemas.openxmlformats.org/drawingml/2006/main">
+              <a:graphicData uri="http://schemas.openxmlformats.org/drawingml/2006/picture">
+                <pic:pic xmlns:pic="http://schemas.openxmlformats.org/drawingml/2006/picture">
+                  <pic:nvPicPr>
+                    <pic:cNvPr id="1" name=""/>
+                    <pic:cNvPicPr/>
+                  </pic:nvPicPr>
+                  <pic:blipFill>
+                    <a:blip r:embed="rId10"/>
+                    <a:stretch>
+                      <a:fillRect/>
+                    </a:stretch>
+                  </pic:blipFill>
+                  <pic:spPr>
+                    <a:xfrm>
+                      <a:off x="0" y="0"/>
+                      <a:ext cx="1862193" cy="1559786"/>
+                    </a:xfrm>
+                    <a:prstGeom prst="rect">
+                      <a:avLst/>
+                    </a:prstGeom>
+                  </pic:spPr>
+                </pic:pic>
+              </a:graphicData>
+            </a:graphic>
+          </wp:inline>
+        </w:drawing>
+      </w:r>
+    </w:p>
+    <w:p>
+      <w:pPr>
+        <w:spacing w:before="240" w:after="240"/>
+        <w:jc w:val="both"/>
+      </w:pPr>
+    </w:p>
+    <w:p>
+      <w:pPr>
+        <w:spacing w:before="240" w:after="240"/>
+        <w:jc w:val="both"/>
+      </w:pPr>
+    </w:p>
+    <w:p>
+      <w:pPr>
+        <w:spacing w:before="240" w:after="240"/>
+        <w:jc w:val="both"/>
+      </w:pPr>
+    </w:p>
+    <w:p>
+      <w:pPr>
+        <w:spacing w:before="240" w:after="240"/>
+        <w:jc w:val="both"/>
+      </w:pPr>
+    </w:p>
+    <w:p>
+      <w:pPr>
+        <w:spacing w:before="240" w:after="240"/>
+        <w:jc w:val="both"/>
+      </w:pPr>
+    </w:p>
+    <w:p>
+      <w:pPr>
+        <w:spacing w:before="240" w:after="240"/>
+        <w:jc w:val="both"/>
+      </w:pPr>
+      <w:r>
+        <w:rPr>
+          <w:noProof/>
+        </w:rPr>
+        <w:drawing>
+          <wp:inline distT="0" distB="0" distL="0" distR="0" wp14:anchorId="3791317E" wp14:editId="40971B24">
+            <wp:extent cx="1777298" cy="1918854"/>
+            <wp:effectExtent l="0" t="0" r="0" b="5715"/>
+            <wp:docPr id="34" name="Image 34"/>
+            <wp:cNvGraphicFramePr>
+              <a:graphicFrameLocks xmlns:a="http://schemas.openxmlformats.org/drawingml/2006/main" noChangeAspect="1"/>
+            </wp:cNvGraphicFramePr>
+            <a:graphic xmlns:a="http://schemas.openxmlformats.org/drawingml/2006/main">
+              <a:graphicData uri="http://schemas.openxmlformats.org/drawingml/2006/picture">
+                <pic:pic xmlns:pic="http://schemas.openxmlformats.org/drawingml/2006/picture">
+                  <pic:nvPicPr>
+                    <pic:cNvPr id="1" name=""/>
+                    <pic:cNvPicPr/>
+                  </pic:nvPicPr>
+                  <pic:blipFill>
+                    <a:blip r:embed="rId11"/>
+                    <a:stretch>
+                      <a:fillRect/>
+                    </a:stretch>
+                  </pic:blipFill>
+                  <pic:spPr>
+                    <a:xfrm>
+                      <a:off x="0" y="0"/>
+                      <a:ext cx="1786222" cy="1928489"/>
+                    </a:xfrm>
+                    <a:prstGeom prst="rect">
+                      <a:avLst/>
+                    </a:prstGeom>
+                  </pic:spPr>
+                </pic:pic>
+              </a:graphicData>
+            </a:graphic>
+          </wp:inline>
+        </w:drawing>
+      </w:r>
+    </w:p>
+    <w:p>
+      <w:pPr>
+        <w:spacing w:before="240" w:after="240"/>
+        <w:jc w:val="both"/>
+      </w:pPr>
+    </w:p>
+    <w:p>
+      <w:pPr>
+        <w:spacing w:before="240" w:after="240"/>
         <w:rPr>
           <w:b/>
           <w:sz w:val="32"/>
           <w:szCs w:val="32"/>
           <w:u w:val="single"/>
         </w:rPr>
-        <w:t>ion :</w:t>
+      </w:pPr>
+      <w:r>
+        <w:rPr>
+          <w:noProof/>
+        </w:rPr>
+        <w:drawing>
+          <wp:inline distT="0" distB="0" distL="0" distR="0" wp14:anchorId="4ED351D1" wp14:editId="1BF6A043">
+            <wp:extent cx="2162175" cy="2181225"/>
+            <wp:effectExtent l="0" t="0" r="9525" b="9525"/>
+            <wp:docPr id="35" name="Image 35"/>
+            <wp:cNvGraphicFramePr>
+              <a:graphicFrameLocks xmlns:a="http://schemas.openxmlformats.org/drawingml/2006/main" noChangeAspect="1"/>
+            </wp:cNvGraphicFramePr>
+            <a:graphic xmlns:a="http://schemas.openxmlformats.org/drawingml/2006/main">
+              <a:graphicData uri="http://schemas.openxmlformats.org/drawingml/2006/picture">
+                <pic:pic xmlns:pic="http://schemas.openxmlformats.org/drawingml/2006/picture">
+                  <pic:nvPicPr>
+                    <pic:cNvPr id="1" name=""/>
+                    <pic:cNvPicPr/>
+                  </pic:nvPicPr>
+                  <pic:blipFill>
+                    <a:blip r:embed="rId12"/>
+                    <a:stretch>
+                      <a:fillRect/>
+                    </a:stretch>
+                  </pic:blipFill>
+                  <pic:spPr>
+                    <a:xfrm>
+                      <a:off x="0" y="0"/>
+                      <a:ext cx="2162175" cy="2181225"/>
+                    </a:xfrm>
+                    <a:prstGeom prst="rect">
+                      <a:avLst/>
+                    </a:prstGeom>
+                  </pic:spPr>
+                </pic:pic>
+              </a:graphicData>
+            </a:graphic>
+          </wp:inline>
+        </w:drawing>
+      </w:r>
+    </w:p>
+    <w:p>
+      <w:pPr>
+        <w:spacing w:before="240" w:after="240"/>
+        <w:rPr>
+          <w:b/>
+          <w:sz w:val="32"/>
+          <w:szCs w:val="32"/>
+          <w:u w:val="single"/>
+        </w:rPr>
+      </w:pPr>
+    </w:p>
+    <w:p>
+      <w:pPr>
+        <w:spacing w:before="240" w:after="240"/>
+      </w:pPr>
+      <w:r>
+        <w:rPr>
+          <w:b/>
+          <w:sz w:val="32"/>
+          <w:szCs w:val="32"/>
+          <w:u w:val="single"/>
+        </w:rPr>
+        <w:t>Conclusion :</w:t>
       </w:r>
       <w:r>
         <w:t xml:space="preserve"> </w:t>
@@ -2418,30 +1796,113 @@
         <w:jc w:val="both"/>
       </w:pPr>
       <w:r>
-        <w:t xml:space="preserve">Ce projet nous a permis de nous confronter aux dernières choses que nous avons vu en cours de programmation et de réaliser un jeu en partant de 0. Nous avons aussi véritablement appris à utiliser git par la pratique quotidienne de dépôts.  De plus, </w:t>
-      </w:r>
-      <w:r>
-        <w:t>nous avons appris à travailler à plusieurs sur un même projet et à nous organiser sur la répartition des différentes tâches à effectuer. Nous aurions pu améliorer la partie concernant le joueur IA et la commande permettant de quitter le jeu. Cependant, nou</w:t>
-      </w:r>
-      <w:r>
-        <w:t>s avons pris le parti de prendre soin de réaliser correctement les fonctionnalités principales du jeu. Ainsi, en étant confrontés à ces difficultés nous avons fait notre maximum et nous avons progressé.</w:t>
-      </w:r>
-    </w:p>
-    <w:p>
-      <w:pPr>
-        <w:spacing w:before="240" w:after="240"/>
-      </w:pPr>
-    </w:p>
-    <w:p/>
-    <w:p/>
-    <w:p/>
-    <w:p/>
-    <w:p/>
-    <w:p/>
-    <w:p/>
-    <w:p/>
+        <w:t xml:space="preserve">Ce projet </w:t>
+      </w:r>
+      <w:r>
+        <w:t>m’a</w:t>
+      </w:r>
+      <w:r>
+        <w:t xml:space="preserve"> permis de </w:t>
+      </w:r>
+      <w:r>
+        <w:t xml:space="preserve">bien revoir les </w:t>
+      </w:r>
+      <w:r>
+        <w:t xml:space="preserve">dernières </w:t>
+      </w:r>
+      <w:r>
+        <w:t>notions</w:t>
+      </w:r>
+      <w:r>
+        <w:t xml:space="preserve"> que nous avons vu en cours de programmation et de réaliser </w:t>
+      </w:r>
+      <w:r>
+        <w:t xml:space="preserve">autre </w:t>
+      </w:r>
+      <w:r>
+        <w:t>un jeu en partant de 0</w:t>
+      </w:r>
+      <w:r>
+        <w:t xml:space="preserve"> tout seul</w:t>
+      </w:r>
+      <w:r>
+        <w:t xml:space="preserve">. </w:t>
+      </w:r>
+      <w:r>
+        <w:t>J’</w:t>
+      </w:r>
+      <w:r>
+        <w:t>aur</w:t>
+      </w:r>
+      <w:r>
+        <w:t>ais</w:t>
+      </w:r>
+      <w:r>
+        <w:t xml:space="preserve"> pu améliorer la partie concernant </w:t>
+      </w:r>
+      <w:r>
+        <w:t xml:space="preserve">la base de </w:t>
+      </w:r>
+      <w:r>
+        <w:t>données</w:t>
+      </w:r>
+      <w:r>
+        <w:t>, mais un manque de temps et connaissance, m’</w:t>
+      </w:r>
+      <w:r>
+        <w:t>ont</w:t>
+      </w:r>
+      <w:r>
+        <w:t xml:space="preserve"> « </w:t>
+      </w:r>
+      <w:r>
+        <w:t>empêché</w:t>
+      </w:r>
+      <w:r>
+        <w:t xml:space="preserve"> » de finir cette partie. </w:t>
+      </w:r>
+      <w:r>
+        <w:t xml:space="preserve">Cependant, </w:t>
+      </w:r>
+      <w:r>
+        <w:t>j’ai</w:t>
+      </w:r>
+      <w:r>
+        <w:t xml:space="preserve"> pris le parti de prendre soin de réaliser correctement les fonctionnalités principales du jeu</w:t>
+      </w:r>
+      <w:r>
+        <w:t xml:space="preserve"> et de bien faire la seconde partie. Ainsi</w:t>
+      </w:r>
+      <w:r>
+        <w:t xml:space="preserve">, en étant confrontés à </w:t>
+      </w:r>
+      <w:r>
+        <w:t xml:space="preserve">différentes </w:t>
+      </w:r>
+      <w:r>
+        <w:t xml:space="preserve">difficultés </w:t>
+      </w:r>
+      <w:r>
+        <w:t>j’ai</w:t>
+      </w:r>
+      <w:r>
+        <w:t xml:space="preserve"> fait </w:t>
+      </w:r>
+      <w:r>
+        <w:t>mon</w:t>
+      </w:r>
+      <w:r>
+        <w:t xml:space="preserve"> maximum et </w:t>
+      </w:r>
+      <w:r>
+        <w:t>j’ai bien</w:t>
+      </w:r>
+      <w:r>
+        <w:t xml:space="preserve"> progressé.</w:t>
+      </w:r>
+    </w:p>
     <w:sectPr>
-      <w:headerReference w:type="default" r:id="rId8"/>
+      <w:headerReference w:type="default" r:id="rId13"/>
       <w:pgSz w:w="11909" w:h="16834"/>
       <w:pgMar w:top="1440" w:right="1440" w:bottom="1440" w:left="1440" w:header="720" w:footer="720" w:gutter="0"/>
       <w:pgNumType w:start="1"/>
@@ -2590,8 +2051,6 @@
     </w:r>
     <w:r>
       <w:tab/>
-    </w:r>
-    <w:r>
       <w:t>Chagnaud Romain S2B</w:t>
     </w:r>
   </w:p>

</xml_diff>